<commit_message>
upload about limiting decimal point
</commit_message>
<xml_diff>
--- a/C++ study.docx
+++ b/C++ study.docx
@@ -3230,28 +3230,257 @@
       </w:pPr>
       <w:r>
         <w:rPr>
-          <w:rFonts w:ascii="맑은 고딕" w:eastAsia="맑은 고딕" w:hAnsi="맑은 고딕" w:cs="맑은 고딕"/>
+          <w:rFonts w:ascii="맑은 고딕" w:eastAsia="맑은 고딕" w:hAnsi="맑은 고딕" w:cs="맑은 고딕" w:hint="eastAsia"/>
           <w:sz w:val="30"/>
           <w:szCs w:val="30"/>
         </w:rPr>
-        <w:t xml:space="preserve">* </w:t>
-      </w:r>
-      <w:proofErr w:type="spellStart"/>
+        <w:t>*</w:t>
+      </w:r>
       <w:r>
         <w:rPr>
           <w:rFonts w:ascii="맑은 고딕" w:eastAsia="맑은 고딕" w:hAnsi="맑은 고딕" w:cs="맑은 고딕"/>
           <w:sz w:val="30"/>
           <w:szCs w:val="30"/>
         </w:rPr>
-        <w:t>cin</w:t>
-      </w:r>
-      <w:proofErr w:type="spellEnd"/>
-      <w:r>
-        <w:rPr>
-          <w:rFonts w:ascii="맑은 고딕" w:eastAsia="맑은 고딕" w:hAnsi="맑은 고딕" w:cs="맑은 고딕"/>
+        <w:t xml:space="preserve"> </w:t>
+      </w:r>
+      <w:r>
+        <w:rPr>
+          <w:rFonts w:ascii="맑은 고딕" w:eastAsia="맑은 고딕" w:hAnsi="맑은 고딕" w:cs="맑은 고딕" w:hint="eastAsia"/>
           <w:sz w:val="30"/>
           <w:szCs w:val="30"/>
         </w:rPr>
+        <w:t>소수점 설정</w:t>
+      </w:r>
+    </w:p>
+    <w:p>
+      <w:pPr>
+        <w:spacing w:line="378" w:lineRule="exact"/>
+        <w:jc w:val="left"/>
+        <w:rPr>
+          <w:rFonts w:ascii="맑은 고딕" w:eastAsia="맑은 고딕" w:hAnsi="맑은 고딕" w:cs="맑은 고딕" w:hint="eastAsia"/>
+          <w:szCs w:val="20"/>
+        </w:rPr>
+      </w:pPr>
+      <w:proofErr w:type="gramStart"/>
+      <w:r>
+        <w:rPr>
+          <w:rFonts w:ascii="맑은 고딕" w:eastAsia="맑은 고딕" w:hAnsi="맑은 고딕" w:cs="맑은 고딕"/>
+          <w:szCs w:val="20"/>
+        </w:rPr>
+        <w:t xml:space="preserve">// </w:t>
+      </w:r>
+      <w:r>
+        <w:rPr>
+          <w:rFonts w:ascii="맑은 고딕" w:eastAsia="맑은 고딕" w:hAnsi="맑은 고딕" w:cs="맑은 고딕" w:hint="eastAsia"/>
+          <w:szCs w:val="20"/>
+        </w:rPr>
+        <w:t>이</w:t>
+      </w:r>
+      <w:proofErr w:type="gramEnd"/>
+      <w:r>
+        <w:rPr>
+          <w:rFonts w:ascii="맑은 고딕" w:eastAsia="맑은 고딕" w:hAnsi="맑은 고딕" w:cs="맑은 고딕" w:hint="eastAsia"/>
+          <w:szCs w:val="20"/>
+        </w:rPr>
+        <w:t xml:space="preserve"> 문장이 없으면</w:t>
+      </w:r>
+      <w:r>
+        <w:rPr>
+          <w:rFonts w:ascii="맑은 고딕" w:eastAsia="맑은 고딕" w:hAnsi="맑은 고딕" w:cs="맑은 고딕"/>
+          <w:szCs w:val="20"/>
+        </w:rPr>
+        <w:t xml:space="preserve"> </w:t>
+      </w:r>
+      <w:r>
+        <w:rPr>
+          <w:rFonts w:ascii="맑은 고딕" w:eastAsia="맑은 고딕" w:hAnsi="맑은 고딕" w:cs="맑은 고딕" w:hint="eastAsia"/>
+          <w:szCs w:val="20"/>
+        </w:rPr>
+        <w:t xml:space="preserve">정수부 </w:t>
+      </w:r>
+      <w:proofErr w:type="spellStart"/>
+      <w:r>
+        <w:rPr>
+          <w:rFonts w:ascii="맑은 고딕" w:eastAsia="맑은 고딕" w:hAnsi="맑은 고딕" w:cs="맑은 고딕" w:hint="eastAsia"/>
+          <w:szCs w:val="20"/>
+        </w:rPr>
+        <w:t>소수부</w:t>
+      </w:r>
+      <w:proofErr w:type="spellEnd"/>
+      <w:r>
+        <w:rPr>
+          <w:rFonts w:ascii="맑은 고딕" w:eastAsia="맑은 고딕" w:hAnsi="맑은 고딕" w:cs="맑은 고딕" w:hint="eastAsia"/>
+          <w:szCs w:val="20"/>
+        </w:rPr>
+        <w:t xml:space="preserve"> 합친 길이 </w:t>
+      </w:r>
+      <w:r>
+        <w:rPr>
+          <w:rFonts w:ascii="맑은 고딕" w:eastAsia="맑은 고딕" w:hAnsi="맑은 고딕" w:cs="맑은 고딕"/>
+          <w:szCs w:val="20"/>
+        </w:rPr>
+        <w:t xml:space="preserve">= </w:t>
+      </w:r>
+      <w:proofErr w:type="spellStart"/>
+      <w:r>
+        <w:rPr>
+          <w:rFonts w:ascii="맑은 고딕" w:eastAsia="맑은 고딕" w:hAnsi="맑은 고딕" w:cs="맑은 고딕" w:hint="eastAsia"/>
+          <w:szCs w:val="20"/>
+        </w:rPr>
+        <w:t>소수자리수</w:t>
+      </w:r>
+      <w:proofErr w:type="spellEnd"/>
+    </w:p>
+    <w:p>
+      <w:pPr>
+        <w:spacing w:line="378" w:lineRule="exact"/>
+        <w:jc w:val="left"/>
+        <w:rPr>
+          <w:rFonts w:ascii="맑은 고딕" w:eastAsia="맑은 고딕" w:hAnsi="맑은 고딕" w:cs="맑은 고딕" w:hint="eastAsia"/>
+          <w:szCs w:val="20"/>
+        </w:rPr>
+      </w:pPr>
+      <w:proofErr w:type="spellStart"/>
+      <w:r>
+        <w:rPr>
+          <w:rFonts w:ascii="맑은 고딕" w:eastAsia="맑은 고딕" w:hAnsi="맑은 고딕" w:cs="맑은 고딕"/>
+          <w:szCs w:val="20"/>
+        </w:rPr>
+        <w:t>Cout</w:t>
+      </w:r>
+      <w:proofErr w:type="spellEnd"/>
+      <w:r>
+        <w:rPr>
+          <w:rFonts w:ascii="맑은 고딕" w:eastAsia="맑은 고딕" w:hAnsi="맑은 고딕" w:cs="맑은 고딕"/>
+          <w:szCs w:val="20"/>
+        </w:rPr>
+        <w:t xml:space="preserve"> </w:t>
+      </w:r>
+      <w:proofErr w:type="gramStart"/>
+      <w:r>
+        <w:rPr>
+          <w:rFonts w:ascii="맑은 고딕" w:eastAsia="맑은 고딕" w:hAnsi="맑은 고딕" w:cs="맑은 고딕"/>
+          <w:szCs w:val="20"/>
+        </w:rPr>
+        <w:t>&lt;&lt; fixed</w:t>
+      </w:r>
+      <w:proofErr w:type="gramEnd"/>
+      <w:r>
+        <w:rPr>
+          <w:rFonts w:ascii="맑은 고딕" w:eastAsia="맑은 고딕" w:hAnsi="맑은 고딕" w:cs="맑은 고딕"/>
+          <w:szCs w:val="20"/>
+        </w:rPr>
+        <w:t>; (</w:t>
+      </w:r>
+      <w:r>
+        <w:rPr>
+          <w:rFonts w:ascii="맑은 고딕" w:eastAsia="맑은 고딕" w:hAnsi="맑은 고딕" w:cs="맑은 고딕" w:hint="eastAsia"/>
+          <w:szCs w:val="20"/>
+        </w:rPr>
+        <w:t>소수점 아래 숫자의 출력범위만 설정</w:t>
+      </w:r>
+      <w:r>
+        <w:rPr>
+          <w:rFonts w:ascii="맑은 고딕" w:eastAsia="맑은 고딕" w:hAnsi="맑은 고딕" w:cs="맑은 고딕"/>
+          <w:szCs w:val="20"/>
+        </w:rPr>
+        <w:t>)</w:t>
+      </w:r>
+    </w:p>
+    <w:p>
+      <w:pPr>
+        <w:spacing w:line="378" w:lineRule="exact"/>
+        <w:jc w:val="left"/>
+        <w:rPr>
+          <w:rFonts w:ascii="맑은 고딕" w:eastAsia="맑은 고딕" w:hAnsi="맑은 고딕" w:cs="맑은 고딕"/>
+          <w:szCs w:val="20"/>
+        </w:rPr>
+      </w:pPr>
+      <w:proofErr w:type="spellStart"/>
+      <w:r>
+        <w:rPr>
+          <w:rFonts w:ascii="맑은 고딕" w:eastAsia="맑은 고딕" w:hAnsi="맑은 고딕" w:cs="맑은 고딕"/>
+          <w:szCs w:val="20"/>
+        </w:rPr>
+        <w:t>Cout.precision</w:t>
+      </w:r>
+      <w:proofErr w:type="spellEnd"/>
+      <w:r>
+        <w:rPr>
+          <w:rFonts w:ascii="맑은 고딕" w:eastAsia="맑은 고딕" w:hAnsi="맑은 고딕" w:cs="맑은 고딕"/>
+          <w:szCs w:val="20"/>
+        </w:rPr>
+        <w:t xml:space="preserve"> (</w:t>
+      </w:r>
+      <w:proofErr w:type="spellStart"/>
+      <w:r>
+        <w:rPr>
+          <w:rFonts w:ascii="맑은 고딕" w:eastAsia="맑은 고딕" w:hAnsi="맑은 고딕" w:cs="맑은 고딕" w:hint="eastAsia"/>
+          <w:szCs w:val="20"/>
+        </w:rPr>
+        <w:t>소수자리수</w:t>
+      </w:r>
+      <w:proofErr w:type="spellEnd"/>
+      <w:r>
+        <w:rPr>
+          <w:rFonts w:ascii="맑은 고딕" w:eastAsia="맑은 고딕" w:hAnsi="맑은 고딕" w:cs="맑은 고딕" w:hint="eastAsia"/>
+          <w:szCs w:val="20"/>
+        </w:rPr>
+        <w:t>)</w:t>
+      </w:r>
+      <w:r>
+        <w:rPr>
+          <w:rFonts w:ascii="맑은 고딕" w:eastAsia="맑은 고딕" w:hAnsi="맑은 고딕" w:cs="맑은 고딕"/>
+          <w:szCs w:val="20"/>
+        </w:rPr>
+        <w:t>; -&gt;</w:t>
+      </w:r>
+    </w:p>
+    <w:p>
+      <w:pPr>
+        <w:spacing w:line="378" w:lineRule="exact"/>
+        <w:jc w:val="left"/>
+        <w:rPr>
+          <w:rFonts w:ascii="맑은 고딕" w:eastAsia="맑은 고딕" w:hAnsi="맑은 고딕" w:cs="맑은 고딕" w:hint="eastAsia"/>
+          <w:szCs w:val="20"/>
+        </w:rPr>
+      </w:pPr>
+    </w:p>
+    <w:p>
+      <w:pPr>
+        <w:spacing w:line="378" w:lineRule="exact"/>
+        <w:jc w:val="left"/>
+        <w:rPr>
+          <w:rFonts w:ascii="맑은 고딕" w:eastAsia="맑은 고딕" w:hAnsi="맑은 고딕" w:cs="맑은 고딕"/>
+          <w:sz w:val="30"/>
+          <w:szCs w:val="30"/>
+        </w:rPr>
+      </w:pPr>
+      <w:r>
+        <w:rPr>
+          <w:rFonts w:ascii="맑은 고딕" w:eastAsia="맑은 고딕" w:hAnsi="맑은 고딕" w:cs="맑은 고딕"/>
+          <w:sz w:val="30"/>
+          <w:szCs w:val="30"/>
+        </w:rPr>
+        <w:t xml:space="preserve">* </w:t>
+      </w:r>
+      <w:proofErr w:type="spellStart"/>
+      <w:r>
+        <w:rPr>
+          <w:rFonts w:ascii="맑은 고딕" w:eastAsia="맑은 고딕" w:hAnsi="맑은 고딕" w:cs="맑은 고딕"/>
+          <w:sz w:val="30"/>
+          <w:szCs w:val="30"/>
+        </w:rPr>
+        <w:t>cin</w:t>
+      </w:r>
+      <w:proofErr w:type="spellEnd"/>
+      <w:r>
+        <w:rPr>
+          <w:rFonts w:ascii="맑은 고딕" w:eastAsia="맑은 고딕" w:hAnsi="맑은 고딕" w:cs="맑은 고딕"/>
+          <w:sz w:val="30"/>
+          <w:szCs w:val="30"/>
+        </w:rPr>
         <w:t xml:space="preserve"> 객체</w:t>
       </w:r>
     </w:p>
@@ -3655,7 +3884,6 @@
           <w:color w:val="0000FF"/>
           <w:szCs w:val="20"/>
         </w:rPr>
-        <w:lastRenderedPageBreak/>
         <w:t>int</w:t>
       </w:r>
       <w:r>
@@ -4503,6 +4731,7 @@
           <w:rFonts w:ascii="맑은 고딕" w:eastAsia="맑은 고딕" w:hAnsi="맑은 고딕" w:cs="맑은 고딕"/>
           <w:szCs w:val="20"/>
         </w:rPr>
+        <w:lastRenderedPageBreak/>
         <w:t>1byte = 8bit</w:t>
       </w:r>
     </w:p>
@@ -4598,7 +4827,6 @@
           <w:rFonts w:ascii="맑은 고딕" w:eastAsia="맑은 고딕" w:hAnsi="맑은 고딕" w:cs="맑은 고딕"/>
           <w:szCs w:val="20"/>
         </w:rPr>
-        <w:lastRenderedPageBreak/>
         <w:t xml:space="preserve">변수를 참조할 때는 메모리의 주소를 참조하는 것이 아닌, </w:t>
       </w:r>
       <w:r>
@@ -5185,6 +5413,7 @@
           <w:color w:val="0000FF"/>
           <w:szCs w:val="20"/>
         </w:rPr>
+        <w:lastRenderedPageBreak/>
         <w:t>int</w:t>
       </w:r>
       <w:r>
@@ -6871,7 +7100,6 @@
           <w:rFonts w:ascii="맑은 고딕" w:eastAsia="맑은 고딕" w:hAnsi="맑은 고딕" w:cs="맑은 고딕"/>
           <w:szCs w:val="20"/>
         </w:rPr>
-        <w:lastRenderedPageBreak/>
         <w:t xml:space="preserve">선언과 동시에 반드시 초기화 </w:t>
       </w:r>
       <w:proofErr w:type="spellStart"/>
@@ -7464,6 +7692,7 @@
           <w:szCs w:val="20"/>
           <w:highlight w:val="yellow"/>
         </w:rPr>
+        <w:lastRenderedPageBreak/>
         <w:t>float</w:t>
       </w:r>
       <w:r>
@@ -8159,6 +8388,7 @@
         <w:rPr>
           <w:szCs w:val="20"/>
         </w:rPr>
+        <w:lastRenderedPageBreak/>
         <w:t>Ex&gt; -3.14E+16</w:t>
       </w:r>
     </w:p>
@@ -8329,7 +8559,6 @@
         <w:rPr>
           <w:szCs w:val="20"/>
         </w:rPr>
-        <w:lastRenderedPageBreak/>
         <w:t>부동 소수점 공식에 의해 항상 오차 발생, 실수 표현은 언제나 근사치</w:t>
       </w:r>
     </w:p>
@@ -8744,6 +8973,7 @@
         <w:rPr>
           <w:szCs w:val="20"/>
         </w:rPr>
+        <w:lastRenderedPageBreak/>
         <w:t xml:space="preserve">-&gt; 이 괄호를 </w:t>
       </w:r>
       <w:proofErr w:type="spellStart"/>
@@ -9001,7 +9231,6 @@
           <w:color w:val="0000FF"/>
           <w:szCs w:val="20"/>
         </w:rPr>
-        <w:lastRenderedPageBreak/>
         <w:t>double</w:t>
       </w:r>
       <w:r>
@@ -9624,6 +9853,7 @@
           <w:sz w:val="40"/>
           <w:szCs w:val="40"/>
         </w:rPr>
+        <w:lastRenderedPageBreak/>
         <w:t xml:space="preserve"># </w:t>
       </w:r>
       <w:proofErr w:type="spellStart"/>
@@ -9813,7 +10043,6 @@
         <w:rPr>
           <w:szCs w:val="20"/>
         </w:rPr>
-        <w:lastRenderedPageBreak/>
         <w:t>피연산자에 변수나 상수가 전달될 때 해당하는 타입의 크기 반환</w:t>
       </w:r>
     </w:p>
@@ -10389,7 +10618,6 @@
           <w:sz w:val="30"/>
           <w:szCs w:val="30"/>
         </w:rPr>
-        <w:lastRenderedPageBreak/>
         <w:t xml:space="preserve">1. </w:t>
       </w:r>
       <w:proofErr w:type="gramStart"/>
@@ -11017,6 +11245,7 @@
           <w:color w:val="575757"/>
           <w:szCs w:val="20"/>
         </w:rPr>
+        <w:lastRenderedPageBreak/>
         <w:t xml:space="preserve">        </w:t>
       </w:r>
       <w:proofErr w:type="gramStart"/>
@@ -11130,7 +11359,6 @@
           <w:color w:val="575757"/>
           <w:szCs w:val="20"/>
         </w:rPr>
-        <w:lastRenderedPageBreak/>
         <w:t>Ex&gt;</w:t>
       </w:r>
     </w:p>
@@ -11830,6 +12058,7 @@
           <w:color w:val="575757"/>
           <w:szCs w:val="20"/>
         </w:rPr>
+        <w:lastRenderedPageBreak/>
         <w:t>{</w:t>
       </w:r>
     </w:p>
@@ -12005,7 +12234,6 @@
           <w:color w:val="575757"/>
           <w:szCs w:val="20"/>
         </w:rPr>
-        <w:lastRenderedPageBreak/>
         <w:t>}</w:t>
       </w:r>
     </w:p>
@@ -13277,6 +13505,7 @@
           <w:sz w:val="21"/>
           <w:szCs w:val="21"/>
         </w:rPr>
+        <w:lastRenderedPageBreak/>
         <w:t xml:space="preserve">        </w:t>
       </w:r>
       <w:proofErr w:type="gramStart"/>
@@ -13597,7 +13826,6 @@
           <w:sz w:val="21"/>
           <w:szCs w:val="21"/>
         </w:rPr>
-        <w:lastRenderedPageBreak/>
         <w:t>nt</w:t>
       </w:r>
       <w:proofErr w:type="spellEnd"/>
@@ -14838,6 +15066,7 @@
           <w:sz w:val="21"/>
           <w:szCs w:val="21"/>
         </w:rPr>
+        <w:lastRenderedPageBreak/>
         <w:t>int</w:t>
       </w:r>
       <w:r>
@@ -15689,7 +15918,6 @@
           <w:sz w:val="30"/>
           <w:szCs w:val="30"/>
         </w:rPr>
-        <w:lastRenderedPageBreak/>
         <w:t>* 배열의 선언과 동시에 초기화 하는 법</w:t>
       </w:r>
     </w:p>
@@ -16346,7 +16574,7 @@
         <w:spacing w:line="378" w:lineRule="exact"/>
         <w:jc w:val="left"/>
         <w:rPr>
-          <w:rFonts w:ascii="Nanum Gothic Coding" w:hAnsi="Nanum Gothic Coding"/>
+          <w:rFonts w:ascii="Nanum Gothic Coding" w:hAnsi="Nanum Gothic Coding" w:hint="eastAsia"/>
           <w:color w:val="008000"/>
           <w:sz w:val="21"/>
           <w:szCs w:val="21"/>
@@ -16597,7 +16825,7 @@
         <w:spacing w:line="378" w:lineRule="exact"/>
         <w:jc w:val="left"/>
         <w:rPr>
-          <w:rFonts w:ascii="Nanum Gothic Coding" w:hAnsi="Nanum Gothic Coding"/>
+          <w:rFonts w:ascii="Nanum Gothic Coding" w:hAnsi="Nanum Gothic Coding" w:hint="eastAsia"/>
           <w:color w:val="008000"/>
           <w:sz w:val="21"/>
           <w:szCs w:val="21"/>
@@ -16892,6 +17120,7 @@
           <w:sz w:val="30"/>
           <w:szCs w:val="30"/>
         </w:rPr>
+        <w:lastRenderedPageBreak/>
         <w:t>*</w:t>
       </w:r>
       <w:r>
@@ -17469,7 +17698,7 @@
         <w:spacing w:line="378" w:lineRule="exact"/>
         <w:jc w:val="left"/>
         <w:rPr>
-          <w:rFonts w:ascii="Nanum Gothic Coding" w:hAnsi="Nanum Gothic Coding"/>
+          <w:rFonts w:ascii="Nanum Gothic Coding" w:hAnsi="Nanum Gothic Coding" w:hint="eastAsia"/>
           <w:color w:val="008080"/>
           <w:sz w:val="21"/>
           <w:szCs w:val="21"/>
@@ -17619,7 +17848,7 @@
           <w:noProof/>
         </w:rPr>
         <w:drawing>
-          <wp:anchor distT="0" distB="0" distL="114300" distR="114300" simplePos="0" relativeHeight="251649024" behindDoc="0" locked="0" layoutInCell="1" allowOverlap="1" wp14:anchorId="18A20C72" wp14:editId="1C36C8B6">
+          <wp:anchor distT="0" distB="0" distL="114300" distR="114300" simplePos="0" relativeHeight="251659264" behindDoc="0" locked="0" layoutInCell="1" allowOverlap="1" wp14:anchorId="18A20C72" wp14:editId="1C36C8B6">
             <wp:simplePos x="0" y="0"/>
             <wp:positionH relativeFrom="margin">
               <wp:align>left</wp:align>
@@ -17762,8 +17991,9 @@
         <w:rPr>
           <w:noProof/>
         </w:rPr>
+        <w:lastRenderedPageBreak/>
         <w:drawing>
-          <wp:anchor distT="0" distB="0" distL="114300" distR="114300" simplePos="0" relativeHeight="251659264" behindDoc="0" locked="0" layoutInCell="1" allowOverlap="1" wp14:anchorId="26CEEDE7" wp14:editId="19876FC6">
+          <wp:anchor distT="0" distB="0" distL="114300" distR="114300" simplePos="0" relativeHeight="251660288" behindDoc="0" locked="0" layoutInCell="1" allowOverlap="1" wp14:anchorId="26CEEDE7" wp14:editId="19876FC6">
             <wp:simplePos x="0" y="0"/>
             <wp:positionH relativeFrom="margin">
               <wp:posOffset>53340</wp:posOffset>
@@ -17919,7 +18149,6 @@
           <w:sz w:val="30"/>
           <w:szCs w:val="30"/>
         </w:rPr>
-        <w:lastRenderedPageBreak/>
         <w:t>* 2</w:t>
       </w:r>
       <w:r>
@@ -17973,7 +18202,7 @@
         <w:spacing w:line="378" w:lineRule="exact"/>
         <w:jc w:val="left"/>
         <w:rPr>
-          <w:rFonts w:ascii="Nanum Gothic Coding" w:hAnsi="Nanum Gothic Coding"/>
+          <w:rFonts w:ascii="Nanum Gothic Coding" w:hAnsi="Nanum Gothic Coding" w:hint="eastAsia"/>
           <w:color w:val="0000FF"/>
           <w:sz w:val="21"/>
           <w:szCs w:val="21"/>
@@ -17992,7 +18221,7 @@
         <w:spacing w:line="378" w:lineRule="exact"/>
         <w:jc w:val="left"/>
         <w:rPr>
-          <w:rFonts w:ascii="Nanum Gothic Coding" w:hAnsi="Nanum Gothic Coding"/>
+          <w:rFonts w:ascii="Nanum Gothic Coding" w:hAnsi="Nanum Gothic Coding" w:hint="eastAsia"/>
           <w:color w:val="008080"/>
           <w:sz w:val="21"/>
           <w:szCs w:val="21"/>
@@ -18630,7 +18859,7 @@
         <w:wordWrap w:val="0"/>
         <w:spacing w:before="0" w:beforeAutospacing="0" w:after="0" w:afterAutospacing="0" w:line="378" w:lineRule="atLeast"/>
         <w:rPr>
-          <w:rFonts w:ascii="Nanum Gothic Coding" w:hAnsi="Nanum Gothic Coding"/>
+          <w:rFonts w:ascii="Nanum Gothic Coding" w:hAnsi="Nanum Gothic Coding" w:hint="eastAsia"/>
           <w:color w:val="575757"/>
           <w:sz w:val="21"/>
           <w:szCs w:val="21"/>
@@ -18736,7 +18965,7 @@
         <w:wordWrap w:val="0"/>
         <w:spacing w:before="0" w:beforeAutospacing="0" w:after="0" w:afterAutospacing="0" w:line="378" w:lineRule="atLeast"/>
         <w:rPr>
-          <w:rFonts w:ascii="Nanum Gothic Coding" w:hAnsi="Nanum Gothic Coding"/>
+          <w:rFonts w:ascii="Nanum Gothic Coding" w:hAnsi="Nanum Gothic Coding" w:hint="eastAsia"/>
           <w:color w:val="575757"/>
           <w:sz w:val="21"/>
           <w:szCs w:val="21"/>
@@ -18759,7 +18988,7 @@
         <w:wordWrap w:val="0"/>
         <w:spacing w:before="0" w:beforeAutospacing="0" w:after="0" w:afterAutospacing="0" w:line="378" w:lineRule="atLeast"/>
         <w:rPr>
-          <w:rFonts w:ascii="Nanum Gothic Coding" w:hAnsi="Nanum Gothic Coding"/>
+          <w:rFonts w:ascii="Nanum Gothic Coding" w:hAnsi="Nanum Gothic Coding" w:hint="eastAsia"/>
           <w:color w:val="575757"/>
           <w:sz w:val="21"/>
           <w:szCs w:val="21"/>
@@ -18926,7 +19155,7 @@
         <w:wordWrap w:val="0"/>
         <w:spacing w:before="0" w:beforeAutospacing="0" w:after="0" w:afterAutospacing="0" w:line="378" w:lineRule="atLeast"/>
         <w:rPr>
-          <w:rFonts w:ascii="Nanum Gothic Coding" w:hAnsi="Nanum Gothic Coding"/>
+          <w:rFonts w:ascii="Nanum Gothic Coding" w:hAnsi="Nanum Gothic Coding" w:hint="eastAsia"/>
           <w:color w:val="575757"/>
           <w:sz w:val="21"/>
           <w:szCs w:val="21"/>
@@ -19102,7 +19331,7 @@
         <w:wordWrap w:val="0"/>
         <w:spacing w:before="0" w:beforeAutospacing="0" w:after="0" w:afterAutospacing="0" w:line="378" w:lineRule="atLeast"/>
         <w:rPr>
-          <w:rFonts w:ascii="Nanum Gothic Coding" w:hAnsi="Nanum Gothic Coding"/>
+          <w:rFonts w:ascii="Nanum Gothic Coding" w:hAnsi="Nanum Gothic Coding" w:hint="eastAsia"/>
           <w:color w:val="575757"/>
           <w:sz w:val="21"/>
           <w:szCs w:val="21"/>
@@ -19278,7 +19507,7 @@
         <w:wordWrap w:val="0"/>
         <w:spacing w:before="0" w:beforeAutospacing="0" w:after="0" w:afterAutospacing="0" w:line="378" w:lineRule="atLeast"/>
         <w:rPr>
-          <w:rFonts w:ascii="Nanum Gothic Coding" w:hAnsi="Nanum Gothic Coding"/>
+          <w:rFonts w:ascii="Nanum Gothic Coding" w:hAnsi="Nanum Gothic Coding" w:hint="eastAsia"/>
           <w:color w:val="575757"/>
           <w:sz w:val="21"/>
           <w:szCs w:val="21"/>
@@ -19301,7 +19530,7 @@
         <w:wordWrap w:val="0"/>
         <w:spacing w:before="0" w:beforeAutospacing="0" w:after="0" w:afterAutospacing="0" w:line="378" w:lineRule="atLeast"/>
         <w:rPr>
-          <w:rFonts w:ascii="Nanum Gothic Coding" w:hAnsi="Nanum Gothic Coding"/>
+          <w:rFonts w:ascii="Nanum Gothic Coding" w:hAnsi="Nanum Gothic Coding" w:hint="eastAsia"/>
           <w:color w:val="575757"/>
           <w:sz w:val="21"/>
           <w:szCs w:val="21"/>
@@ -19391,7 +19620,7 @@
         <w:wordWrap w:val="0"/>
         <w:spacing w:before="0" w:beforeAutospacing="0" w:after="0" w:afterAutospacing="0" w:line="378" w:lineRule="atLeast"/>
         <w:rPr>
-          <w:rFonts w:ascii="monosapce" w:hAnsi="monosapce"/>
+          <w:rFonts w:ascii="monosapce" w:hAnsi="monosapce" w:hint="eastAsia"/>
           <w:color w:val="575757"/>
           <w:sz w:val="21"/>
           <w:szCs w:val="21"/>
@@ -19517,7 +19746,7 @@
         <w:wordWrap w:val="0"/>
         <w:spacing w:before="0" w:beforeAutospacing="0" w:after="0" w:afterAutospacing="0" w:line="378" w:lineRule="atLeast"/>
         <w:rPr>
-          <w:rFonts w:ascii="monosapce" w:hAnsi="monosapce"/>
+          <w:rFonts w:ascii="monosapce" w:hAnsi="monosapce" w:hint="eastAsia"/>
           <w:color w:val="575757"/>
           <w:sz w:val="21"/>
           <w:szCs w:val="21"/>
@@ -19585,7 +19814,7 @@
         <w:wordWrap w:val="0"/>
         <w:spacing w:before="0" w:beforeAutospacing="0" w:after="0" w:afterAutospacing="0" w:line="378" w:lineRule="atLeast"/>
         <w:rPr>
-          <w:rFonts w:ascii="monosapce" w:hAnsi="monosapce"/>
+          <w:rFonts w:ascii="monosapce" w:hAnsi="monosapce" w:hint="eastAsia"/>
           <w:color w:val="575757"/>
           <w:sz w:val="21"/>
           <w:szCs w:val="21"/>
@@ -19598,6 +19827,7 @@
           <w:sz w:val="21"/>
           <w:szCs w:val="21"/>
         </w:rPr>
+        <w:lastRenderedPageBreak/>
         <w:t>    {</w:t>
       </w:r>
       <w:r>
@@ -19689,7 +19919,7 @@
         <w:wordWrap w:val="0"/>
         <w:spacing w:before="0" w:beforeAutospacing="0" w:after="0" w:afterAutospacing="0" w:line="378" w:lineRule="atLeast"/>
         <w:rPr>
-          <w:rFonts w:ascii="monosapce" w:hAnsi="monosapce"/>
+          <w:rFonts w:ascii="monosapce" w:hAnsi="monosapce" w:hint="eastAsia"/>
           <w:color w:val="575757"/>
           <w:sz w:val="21"/>
           <w:szCs w:val="21"/>
@@ -19784,7 +20014,7 @@
         <w:wordWrap w:val="0"/>
         <w:spacing w:before="0" w:beforeAutospacing="0" w:after="0" w:afterAutospacing="0" w:line="378" w:lineRule="atLeast"/>
         <w:rPr>
-          <w:rFonts w:ascii="monosapce" w:hAnsi="monosapce"/>
+          <w:rFonts w:ascii="monosapce" w:hAnsi="monosapce" w:hint="eastAsia"/>
           <w:color w:val="575757"/>
           <w:sz w:val="21"/>
           <w:szCs w:val="21"/>
@@ -20193,7 +20423,6 @@
           <w:rFonts w:ascii="맑은 고딕" w:eastAsia="맑은 고딕" w:hAnsi="맑은 고딕" w:cs="맑은 고딕" w:hint="eastAsia"/>
           <w:szCs w:val="20"/>
         </w:rPr>
-        <w:lastRenderedPageBreak/>
         <w:t>배열의 길이를 명시하지 않고 자동으로 설정 가능</w:t>
       </w:r>
     </w:p>
@@ -20202,7 +20431,7 @@
         <w:spacing w:line="378" w:lineRule="exact"/>
         <w:jc w:val="left"/>
         <w:rPr>
-          <w:rFonts w:ascii="맑은 고딕" w:eastAsia="맑은 고딕" w:hAnsi="맑은 고딕" w:cs="맑은 고딕" w:hint="eastAsia"/>
+          <w:rFonts w:ascii="맑은 고딕" w:eastAsia="맑은 고딕" w:hAnsi="맑은 고딕" w:cs="맑은 고딕"/>
           <w:szCs w:val="20"/>
         </w:rPr>
       </w:pPr>
@@ -20357,16 +20586,56 @@
         <w:spacing w:line="378" w:lineRule="exact"/>
         <w:jc w:val="left"/>
         <w:rPr>
+          <w:rFonts w:ascii="맑은 고딕" w:eastAsia="맑은 고딕" w:hAnsi="맑은 고딕" w:cs="맑은 고딕"/>
+          <w:szCs w:val="20"/>
+        </w:rPr>
+      </w:pPr>
+      <w:r>
+        <w:rPr>
+          <w:rFonts w:ascii="맑은 고딕" w:eastAsia="맑은 고딕" w:hAnsi="맑은 고딕" w:cs="맑은 고딕"/>
+          <w:szCs w:val="20"/>
+        </w:rPr>
+        <w:t xml:space="preserve">C++에서는 이러한 </w:t>
+      </w:r>
+      <w:proofErr w:type="spellStart"/>
+      <w:r>
+        <w:rPr>
+          <w:rFonts w:ascii="맑은 고딕" w:eastAsia="맑은 고딕" w:hAnsi="맑은 고딕" w:cs="맑은 고딕"/>
+          <w:szCs w:val="20"/>
+        </w:rPr>
+        <w:t>주소값을</w:t>
+      </w:r>
+      <w:proofErr w:type="spellEnd"/>
+      <w:r>
+        <w:rPr>
+          <w:rFonts w:ascii="맑은 고딕" w:eastAsia="맑은 고딕" w:hAnsi="맑은 고딕" w:cs="맑은 고딕"/>
+          <w:szCs w:val="20"/>
+        </w:rPr>
+        <w:t xml:space="preserve"> 1바이트 크기의 메모리 공간으로 나누어 이해할 수 있습니다.</w:t>
+      </w:r>
+    </w:p>
+    <w:p>
+      <w:pPr>
+        <w:spacing w:line="378" w:lineRule="exact"/>
+        <w:jc w:val="left"/>
+        <w:rPr>
+          <w:rFonts w:ascii="맑은 고딕" w:eastAsia="맑은 고딕" w:hAnsi="맑은 고딕" w:cs="맑은 고딕"/>
+          <w:szCs w:val="20"/>
+        </w:rPr>
+      </w:pPr>
+      <w:r>
+        <w:rPr>
           <w:rFonts w:ascii="맑은 고딕" w:eastAsia="맑은 고딕" w:hAnsi="맑은 고딕" w:cs="맑은 고딕" w:hint="eastAsia"/>
           <w:szCs w:val="20"/>
         </w:rPr>
-      </w:pPr>
-      <w:r>
-        <w:rPr>
-          <w:rFonts w:ascii="맑은 고딕" w:eastAsia="맑은 고딕" w:hAnsi="맑은 고딕" w:cs="맑은 고딕"/>
-          <w:szCs w:val="20"/>
-        </w:rPr>
-        <w:t xml:space="preserve">C++에서는 이러한 </w:t>
+        <w:t>예를</w:t>
+      </w:r>
+      <w:r>
+        <w:rPr>
+          <w:rFonts w:ascii="맑은 고딕" w:eastAsia="맑은 고딕" w:hAnsi="맑은 고딕" w:cs="맑은 고딕"/>
+          <w:szCs w:val="20"/>
+        </w:rPr>
+        <w:t xml:space="preserve"> 들어, int형 데이터는 4바이트의 크기를 가지지만, int형 데이터의 </w:t>
       </w:r>
       <w:proofErr w:type="spellStart"/>
       <w:r>
@@ -20374,192 +20643,152 @@
           <w:rFonts w:ascii="맑은 고딕" w:eastAsia="맑은 고딕" w:hAnsi="맑은 고딕" w:cs="맑은 고딕"/>
           <w:szCs w:val="20"/>
         </w:rPr>
+        <w:t>주소값은</w:t>
+      </w:r>
+      <w:proofErr w:type="spellEnd"/>
+      <w:r>
+        <w:rPr>
+          <w:rFonts w:ascii="맑은 고딕" w:eastAsia="맑은 고딕" w:hAnsi="맑은 고딕" w:cs="맑은 고딕"/>
+          <w:szCs w:val="20"/>
+        </w:rPr>
+        <w:t xml:space="preserve"> 시작 주소 1바이트만을 가리키게 됩니다.</w:t>
+      </w:r>
+    </w:p>
+    <w:p>
+      <w:pPr>
+        <w:spacing w:line="378" w:lineRule="exact"/>
+        <w:jc w:val="left"/>
+        <w:rPr>
+          <w:rFonts w:ascii="맑은 고딕" w:eastAsia="맑은 고딕" w:hAnsi="맑은 고딕" w:cs="맑은 고딕"/>
+          <w:szCs w:val="20"/>
+        </w:rPr>
+      </w:pPr>
+    </w:p>
+    <w:p>
+      <w:pPr>
+        <w:spacing w:line="378" w:lineRule="exact"/>
+        <w:jc w:val="left"/>
+        <w:rPr>
+          <w:rFonts w:ascii="맑은 고딕" w:eastAsia="맑은 고딕" w:hAnsi="맑은 고딕" w:cs="맑은 고딕"/>
+          <w:szCs w:val="20"/>
+        </w:rPr>
+      </w:pPr>
+      <w:r>
+        <w:rPr>
+          <w:rFonts w:ascii="맑은 고딕" w:eastAsia="맑은 고딕" w:hAnsi="맑은 고딕" w:cs="맑은 고딕" w:hint="eastAsia"/>
+          <w:szCs w:val="20"/>
+        </w:rPr>
+        <w:t>*</w:t>
+      </w:r>
+      <w:r>
+        <w:rPr>
+          <w:rFonts w:ascii="맑은 고딕" w:eastAsia="맑은 고딕" w:hAnsi="맑은 고딕" w:cs="맑은 고딕" w:hint="eastAsia"/>
+          <w:szCs w:val="20"/>
+        </w:rPr>
+        <w:t xml:space="preserve"> 포인터</w:t>
+      </w:r>
+    </w:p>
+    <w:p>
+      <w:pPr>
+        <w:spacing w:line="378" w:lineRule="exact"/>
+        <w:jc w:val="left"/>
+        <w:rPr>
+          <w:rFonts w:ascii="맑은 고딕" w:eastAsia="맑은 고딕" w:hAnsi="맑은 고딕" w:cs="맑은 고딕"/>
+          <w:szCs w:val="20"/>
+        </w:rPr>
+      </w:pPr>
+      <w:r>
+        <w:rPr>
+          <w:rFonts w:ascii="맑은 고딕" w:eastAsia="맑은 고딕" w:hAnsi="맑은 고딕" w:cs="맑은 고딕" w:hint="eastAsia"/>
+          <w:szCs w:val="20"/>
+        </w:rPr>
+        <w:t xml:space="preserve">메모리의 </w:t>
+      </w:r>
+      <w:proofErr w:type="spellStart"/>
+      <w:r>
+        <w:rPr>
+          <w:rFonts w:ascii="맑은 고딕" w:eastAsia="맑은 고딕" w:hAnsi="맑은 고딕" w:cs="맑은 고딕" w:hint="eastAsia"/>
+          <w:szCs w:val="20"/>
+        </w:rPr>
         <w:t>주소값을</w:t>
       </w:r>
       <w:proofErr w:type="spellEnd"/>
       <w:r>
         <w:rPr>
-          <w:rFonts w:ascii="맑은 고딕" w:eastAsia="맑은 고딕" w:hAnsi="맑은 고딕" w:cs="맑은 고딕"/>
-          <w:szCs w:val="20"/>
-        </w:rPr>
-        <w:t xml:space="preserve"> 1바이트 크기의 메모리 공간으로 나누어 이해할 수 있습니다.</w:t>
-      </w:r>
-    </w:p>
-    <w:p>
-      <w:pPr>
-        <w:spacing w:line="378" w:lineRule="exact"/>
-        <w:jc w:val="left"/>
-        <w:rPr>
-          <w:rFonts w:ascii="맑은 고딕" w:eastAsia="맑은 고딕" w:hAnsi="맑은 고딕" w:cs="맑은 고딕"/>
-          <w:szCs w:val="20"/>
-        </w:rPr>
-      </w:pPr>
-      <w:r>
-        <w:rPr>
           <w:rFonts w:ascii="맑은 고딕" w:eastAsia="맑은 고딕" w:hAnsi="맑은 고딕" w:cs="맑은 고딕" w:hint="eastAsia"/>
           <w:szCs w:val="20"/>
         </w:rPr>
-        <w:t>예를</w:t>
-      </w:r>
-      <w:r>
-        <w:rPr>
-          <w:rFonts w:ascii="맑은 고딕" w:eastAsia="맑은 고딕" w:hAnsi="맑은 고딕" w:cs="맑은 고딕"/>
-          <w:szCs w:val="20"/>
-        </w:rPr>
-        <w:t xml:space="preserve"> 들어, int형 데이터는 4바이트의 크기를 가지지만, int형 데이터의 </w:t>
-      </w:r>
-      <w:proofErr w:type="spellStart"/>
-      <w:r>
-        <w:rPr>
-          <w:rFonts w:ascii="맑은 고딕" w:eastAsia="맑은 고딕" w:hAnsi="맑은 고딕" w:cs="맑은 고딕"/>
-          <w:szCs w:val="20"/>
-        </w:rPr>
-        <w:t>주소값은</w:t>
-      </w:r>
-      <w:proofErr w:type="spellEnd"/>
-      <w:r>
-        <w:rPr>
-          <w:rFonts w:ascii="맑은 고딕" w:eastAsia="맑은 고딕" w:hAnsi="맑은 고딕" w:cs="맑은 고딕"/>
-          <w:szCs w:val="20"/>
-        </w:rPr>
-        <w:t xml:space="preserve"> 시작 주소 1바이트만을 가리키게 됩니다.</w:t>
-      </w:r>
-    </w:p>
-    <w:p>
-      <w:pPr>
-        <w:spacing w:line="378" w:lineRule="exact"/>
-        <w:jc w:val="left"/>
-        <w:rPr>
-          <w:rFonts w:ascii="맑은 고딕" w:eastAsia="맑은 고딕" w:hAnsi="맑은 고딕" w:cs="맑은 고딕"/>
-          <w:szCs w:val="20"/>
-        </w:rPr>
-      </w:pPr>
-    </w:p>
-    <w:p>
-      <w:pPr>
-        <w:spacing w:line="378" w:lineRule="exact"/>
-        <w:jc w:val="left"/>
-        <w:rPr>
-          <w:rFonts w:ascii="맑은 고딕" w:eastAsia="맑은 고딕" w:hAnsi="맑은 고딕" w:cs="맑은 고딕"/>
-          <w:szCs w:val="20"/>
-        </w:rPr>
-      </w:pPr>
+        <w:t xml:space="preserve"> 저장하는 변수,</w:t>
+      </w:r>
+      <w:r>
+        <w:rPr>
+          <w:rFonts w:ascii="맑은 고딕" w:eastAsia="맑은 고딕" w:hAnsi="맑은 고딕" w:cs="맑은 고딕"/>
+          <w:szCs w:val="20"/>
+        </w:rPr>
+        <w:t xml:space="preserve"> </w:t>
+      </w:r>
       <w:r>
         <w:rPr>
           <w:rFonts w:ascii="맑은 고딕" w:eastAsia="맑은 고딕" w:hAnsi="맑은 고딕" w:cs="맑은 고딕" w:hint="eastAsia"/>
           <w:szCs w:val="20"/>
         </w:rPr>
-        <w:t>*</w:t>
+        <w:t>포인터 변수라고도 부름.</w:t>
+      </w:r>
+    </w:p>
+    <w:p>
+      <w:pPr>
+        <w:spacing w:line="378" w:lineRule="exact"/>
+        <w:jc w:val="left"/>
+        <w:rPr>
+          <w:rFonts w:ascii="맑은 고딕" w:eastAsia="맑은 고딕" w:hAnsi="맑은 고딕" w:cs="맑은 고딕"/>
+          <w:szCs w:val="20"/>
+        </w:rPr>
+      </w:pPr>
+      <w:r>
+        <w:rPr>
+          <w:rFonts w:ascii="맑은 고딕" w:eastAsia="맑은 고딕" w:hAnsi="맑은 고딕" w:cs="맑은 고딕"/>
+          <w:szCs w:val="20"/>
+        </w:rPr>
+        <w:t>Ex&gt;</w:t>
+      </w:r>
+    </w:p>
+    <w:p>
+      <w:pPr>
+        <w:spacing w:line="378" w:lineRule="exact"/>
+        <w:jc w:val="left"/>
+        <w:rPr>
+          <w:rFonts w:ascii="맑은 고딕" w:eastAsia="맑은 고딕" w:hAnsi="맑은 고딕" w:cs="맑은 고딕"/>
+          <w:szCs w:val="20"/>
+        </w:rPr>
+      </w:pPr>
+      <w:r>
+        <w:rPr>
+          <w:rFonts w:ascii="맑은 고딕" w:eastAsia="맑은 고딕" w:hAnsi="맑은 고딕" w:cs="맑은 고딕"/>
+          <w:szCs w:val="20"/>
+        </w:rPr>
+        <w:t>Int n = 100</w:t>
+      </w:r>
+      <w:proofErr w:type="gramStart"/>
+      <w:r>
+        <w:rPr>
+          <w:rFonts w:ascii="맑은 고딕" w:eastAsia="맑은 고딕" w:hAnsi="맑은 고딕" w:cs="맑은 고딕"/>
+          <w:szCs w:val="20"/>
+        </w:rPr>
+        <w:t>; /</w:t>
+      </w:r>
+      <w:proofErr w:type="gramEnd"/>
+      <w:r>
+        <w:rPr>
+          <w:rFonts w:ascii="맑은 고딕" w:eastAsia="맑은 고딕" w:hAnsi="맑은 고딕" w:cs="맑은 고딕"/>
+          <w:szCs w:val="20"/>
+        </w:rPr>
+        <w:t xml:space="preserve">/ </w:t>
       </w:r>
       <w:r>
         <w:rPr>
           <w:rFonts w:ascii="맑은 고딕" w:eastAsia="맑은 고딕" w:hAnsi="맑은 고딕" w:cs="맑은 고딕" w:hint="eastAsia"/>
           <w:szCs w:val="20"/>
         </w:rPr>
-        <w:t xml:space="preserve"> 포인터</w:t>
-      </w:r>
-    </w:p>
-    <w:p>
-      <w:pPr>
-        <w:spacing w:line="378" w:lineRule="exact"/>
-        <w:jc w:val="left"/>
-        <w:rPr>
-          <w:rFonts w:ascii="맑은 고딕" w:eastAsia="맑은 고딕" w:hAnsi="맑은 고딕" w:cs="맑은 고딕"/>
-          <w:szCs w:val="20"/>
-        </w:rPr>
-      </w:pPr>
-      <w:r>
-        <w:rPr>
-          <w:rFonts w:ascii="맑은 고딕" w:eastAsia="맑은 고딕" w:hAnsi="맑은 고딕" w:cs="맑은 고딕" w:hint="eastAsia"/>
-          <w:szCs w:val="20"/>
-        </w:rPr>
-        <w:t xml:space="preserve">메모리의 </w:t>
-      </w:r>
-      <w:proofErr w:type="spellStart"/>
-      <w:r>
-        <w:rPr>
-          <w:rFonts w:ascii="맑은 고딕" w:eastAsia="맑은 고딕" w:hAnsi="맑은 고딕" w:cs="맑은 고딕" w:hint="eastAsia"/>
-          <w:szCs w:val="20"/>
-        </w:rPr>
-        <w:t>주소값을</w:t>
-      </w:r>
-      <w:proofErr w:type="spellEnd"/>
-      <w:r>
-        <w:rPr>
-          <w:rFonts w:ascii="맑은 고딕" w:eastAsia="맑은 고딕" w:hAnsi="맑은 고딕" w:cs="맑은 고딕" w:hint="eastAsia"/>
-          <w:szCs w:val="20"/>
-        </w:rPr>
-        <w:t xml:space="preserve"> 저장하는 변수,</w:t>
-      </w:r>
-      <w:r>
-        <w:rPr>
-          <w:rFonts w:ascii="맑은 고딕" w:eastAsia="맑은 고딕" w:hAnsi="맑은 고딕" w:cs="맑은 고딕"/>
-          <w:szCs w:val="20"/>
-        </w:rPr>
-        <w:t xml:space="preserve"> </w:t>
-      </w:r>
-      <w:r>
-        <w:rPr>
-          <w:rFonts w:ascii="맑은 고딕" w:eastAsia="맑은 고딕" w:hAnsi="맑은 고딕" w:cs="맑은 고딕" w:hint="eastAsia"/>
-          <w:szCs w:val="20"/>
-        </w:rPr>
-        <w:t>포인터 변수라고도 부름.</w:t>
-      </w:r>
-    </w:p>
-    <w:p>
-      <w:pPr>
-        <w:spacing w:line="378" w:lineRule="exact"/>
-        <w:jc w:val="left"/>
-        <w:rPr>
-          <w:rFonts w:ascii="맑은 고딕" w:eastAsia="맑은 고딕" w:hAnsi="맑은 고딕" w:cs="맑은 고딕"/>
-          <w:szCs w:val="20"/>
-        </w:rPr>
-      </w:pPr>
-      <w:r>
-        <w:rPr>
-          <w:rFonts w:ascii="맑은 고딕" w:eastAsia="맑은 고딕" w:hAnsi="맑은 고딕" w:cs="맑은 고딕"/>
-          <w:szCs w:val="20"/>
-        </w:rPr>
-        <w:t>Ex&gt;</w:t>
-      </w:r>
-    </w:p>
-    <w:p>
-      <w:pPr>
-        <w:spacing w:line="378" w:lineRule="exact"/>
-        <w:jc w:val="left"/>
-        <w:rPr>
-          <w:rFonts w:ascii="맑은 고딕" w:eastAsia="맑은 고딕" w:hAnsi="맑은 고딕" w:cs="맑은 고딕"/>
-          <w:szCs w:val="20"/>
-        </w:rPr>
-      </w:pPr>
-      <w:r>
-        <w:rPr>
-          <w:rFonts w:ascii="맑은 고딕" w:eastAsia="맑은 고딕" w:hAnsi="맑은 고딕" w:cs="맑은 고딕"/>
-          <w:szCs w:val="20"/>
-        </w:rPr>
-        <w:t>Int n = 100</w:t>
-      </w:r>
-      <w:proofErr w:type="gramStart"/>
-      <w:r>
-        <w:rPr>
-          <w:rFonts w:ascii="맑은 고딕" w:eastAsia="맑은 고딕" w:hAnsi="맑은 고딕" w:cs="맑은 고딕"/>
-          <w:szCs w:val="20"/>
-        </w:rPr>
-        <w:t>; /</w:t>
-      </w:r>
-      <w:proofErr w:type="gramEnd"/>
-      <w:r>
-        <w:rPr>
-          <w:rFonts w:ascii="맑은 고딕" w:eastAsia="맑은 고딕" w:hAnsi="맑은 고딕" w:cs="맑은 고딕"/>
-          <w:szCs w:val="20"/>
-        </w:rPr>
-        <w:t xml:space="preserve">/ </w:t>
-      </w:r>
-      <w:r>
-        <w:rPr>
-          <w:rFonts w:ascii="맑은 고딕" w:eastAsia="맑은 고딕" w:hAnsi="맑은 고딕" w:cs="맑은 고딕" w:hint="eastAsia"/>
-          <w:szCs w:val="20"/>
-        </w:rPr>
         <w:t>변수 선언</w:t>
       </w:r>
     </w:p>
@@ -20576,8 +20805,9 @@
         <w:rPr>
           <w:noProof/>
         </w:rPr>
+        <w:lastRenderedPageBreak/>
         <w:drawing>
-          <wp:anchor distT="0" distB="0" distL="114300" distR="114300" simplePos="0" relativeHeight="251667456" behindDoc="0" locked="0" layoutInCell="1" allowOverlap="1" wp14:anchorId="4F3E7985" wp14:editId="44CF3684">
+          <wp:anchor distT="0" distB="0" distL="114300" distR="114300" simplePos="0" relativeHeight="251661312" behindDoc="0" locked="0" layoutInCell="1" allowOverlap="1" wp14:anchorId="4F3E7985" wp14:editId="44CF3684">
             <wp:simplePos x="0" y="0"/>
             <wp:positionH relativeFrom="margin">
               <wp:align>left</wp:align>
@@ -20883,7 +21113,6 @@
           <w:rFonts w:ascii="맑은 고딕" w:eastAsia="맑은 고딕" w:hAnsi="맑은 고딕" w:cs="맑은 고딕" w:hint="eastAsia"/>
           <w:szCs w:val="20"/>
         </w:rPr>
-        <w:lastRenderedPageBreak/>
         <w:t>변수의 이름 앞에 사용</w:t>
       </w:r>
       <w:r>
@@ -21016,7 +21245,7 @@
         <w:spacing w:line="378" w:lineRule="exact"/>
         <w:jc w:val="left"/>
         <w:rPr>
-          <w:rFonts w:ascii="맑은 고딕" w:eastAsia="맑은 고딕" w:hAnsi="맑은 고딕" w:cs="맑은 고딕" w:hint="eastAsia"/>
+          <w:rFonts w:ascii="맑은 고딕" w:eastAsia="맑은 고딕" w:hAnsi="맑은 고딕" w:cs="맑은 고딕"/>
           <w:szCs w:val="20"/>
         </w:rPr>
       </w:pPr>
@@ -21309,7 +21538,7 @@
         <w:spacing w:line="378" w:lineRule="exact"/>
         <w:jc w:val="left"/>
         <w:rPr>
-          <w:rFonts w:ascii="Nanum Gothic Coding" w:hAnsi="Nanum Gothic Coding"/>
+          <w:rFonts w:ascii="Nanum Gothic Coding" w:hAnsi="Nanum Gothic Coding" w:hint="eastAsia"/>
           <w:color w:val="008080"/>
           <w:sz w:val="21"/>
           <w:szCs w:val="21"/>
@@ -21439,6 +21668,7 @@
           <w:rFonts w:ascii="맑은 고딕" w:eastAsia="맑은 고딕" w:hAnsi="맑은 고딕" w:cs="맑은 고딕" w:hint="eastAsia"/>
           <w:szCs w:val="20"/>
         </w:rPr>
+        <w:lastRenderedPageBreak/>
         <w:t>초기화하지 않은 채로 참조 연산자 사용 시</w:t>
       </w:r>
       <w:r>
@@ -21512,7 +21742,7 @@
         <w:wordWrap w:val="0"/>
         <w:spacing w:before="0" w:beforeAutospacing="0" w:after="0" w:afterAutospacing="0" w:line="378" w:lineRule="atLeast"/>
         <w:rPr>
-          <w:rFonts w:ascii="Nanum Gothic Coding" w:hAnsi="Nanum Gothic Coding"/>
+          <w:rFonts w:ascii="Nanum Gothic Coding" w:hAnsi="Nanum Gothic Coding" w:hint="eastAsia"/>
           <w:color w:val="575757"/>
           <w:sz w:val="21"/>
           <w:szCs w:val="21"/>
@@ -21616,7 +21846,7 @@
         <w:wordWrap w:val="0"/>
         <w:spacing w:before="0" w:beforeAutospacing="0" w:after="0" w:afterAutospacing="0" w:line="378" w:lineRule="atLeast"/>
         <w:rPr>
-          <w:rFonts w:ascii="Nanum Gothic Coding" w:hAnsi="Nanum Gothic Coding"/>
+          <w:rFonts w:ascii="Nanum Gothic Coding" w:hAnsi="Nanum Gothic Coding" w:hint="eastAsia"/>
           <w:color w:val="575757"/>
           <w:sz w:val="21"/>
           <w:szCs w:val="21"/>
@@ -21639,7 +21869,7 @@
         <w:wordWrap w:val="0"/>
         <w:spacing w:before="0" w:beforeAutospacing="0" w:after="0" w:afterAutospacing="0" w:line="378" w:lineRule="atLeast"/>
         <w:rPr>
-          <w:rFonts w:ascii="Nanum Gothic Coding" w:hAnsi="Nanum Gothic Coding"/>
+          <w:rFonts w:ascii="Nanum Gothic Coding" w:hAnsi="Nanum Gothic Coding" w:hint="eastAsia"/>
           <w:color w:val="575757"/>
           <w:sz w:val="21"/>
           <w:szCs w:val="21"/>
@@ -21856,7 +22086,7 @@
         <w:wordWrap w:val="0"/>
         <w:spacing w:before="0" w:beforeAutospacing="0" w:after="0" w:afterAutospacing="0" w:line="378" w:lineRule="atLeast"/>
         <w:rPr>
-          <w:rFonts w:ascii="Nanum Gothic Coding" w:hAnsi="Nanum Gothic Coding"/>
+          <w:rFonts w:ascii="Nanum Gothic Coding" w:hAnsi="Nanum Gothic Coding" w:hint="eastAsia"/>
           <w:color w:val="575757"/>
           <w:sz w:val="21"/>
           <w:szCs w:val="21"/>
@@ -21980,7 +22210,7 @@
         <w:wordWrap w:val="0"/>
         <w:spacing w:before="0" w:beforeAutospacing="0" w:after="0" w:afterAutospacing="0" w:line="378" w:lineRule="atLeast"/>
         <w:rPr>
-          <w:rFonts w:ascii="Nanum Gothic Coding" w:hAnsi="Nanum Gothic Coding"/>
+          <w:rFonts w:ascii="Nanum Gothic Coding" w:hAnsi="Nanum Gothic Coding" w:hint="eastAsia"/>
           <w:color w:val="575757"/>
           <w:sz w:val="21"/>
           <w:szCs w:val="21"/>
@@ -22142,7 +22372,7 @@
         <w:wordWrap w:val="0"/>
         <w:spacing w:before="0" w:beforeAutospacing="0" w:after="0" w:afterAutospacing="0" w:line="378" w:lineRule="atLeast"/>
         <w:rPr>
-          <w:rFonts w:ascii="Nanum Gothic Coding" w:hAnsi="Nanum Gothic Coding"/>
+          <w:rFonts w:ascii="Nanum Gothic Coding" w:hAnsi="Nanum Gothic Coding" w:hint="eastAsia"/>
           <w:color w:val="575757"/>
           <w:sz w:val="21"/>
           <w:szCs w:val="21"/>
@@ -22333,7 +22563,6 @@
           <w:rFonts w:ascii="맑은 고딕" w:eastAsia="맑은 고딕" w:hAnsi="맑은 고딕" w:cs="맑은 고딕" w:hint="eastAsia"/>
           <w:szCs w:val="20"/>
         </w:rPr>
-        <w:lastRenderedPageBreak/>
         <w:t>e</w:t>
       </w:r>
       <w:r>
@@ -22351,7 +22580,7 @@
         <w:wordWrap w:val="0"/>
         <w:spacing w:before="0" w:beforeAutospacing="0" w:after="0" w:afterAutospacing="0" w:line="378" w:lineRule="atLeast"/>
         <w:rPr>
-          <w:rFonts w:ascii="monosapce" w:hAnsi="monosapce"/>
+          <w:rFonts w:ascii="monosapce" w:hAnsi="monosapce" w:hint="eastAsia"/>
           <w:color w:val="575757"/>
           <w:sz w:val="21"/>
           <w:szCs w:val="21"/>
@@ -22421,7 +22650,7 @@
         <w:wordWrap w:val="0"/>
         <w:spacing w:before="0" w:beforeAutospacing="0" w:after="0" w:afterAutospacing="0" w:line="378" w:lineRule="atLeast"/>
         <w:rPr>
-          <w:rFonts w:ascii="monosapce" w:hAnsi="monosapce"/>
+          <w:rFonts w:ascii="monosapce" w:hAnsi="monosapce" w:hint="eastAsia"/>
           <w:color w:val="575757"/>
           <w:sz w:val="21"/>
           <w:szCs w:val="21"/>
@@ -22491,7 +22720,7 @@
         <w:wordWrap w:val="0"/>
         <w:spacing w:before="0" w:beforeAutospacing="0" w:after="0" w:afterAutospacing="0" w:line="378" w:lineRule="atLeast"/>
         <w:rPr>
-          <w:rFonts w:ascii="monosapce" w:hAnsi="monosapce"/>
+          <w:rFonts w:ascii="monosapce" w:hAnsi="monosapce" w:hint="eastAsia"/>
           <w:color w:val="575757"/>
           <w:sz w:val="21"/>
           <w:szCs w:val="21"/>
@@ -22514,7 +22743,7 @@
         <w:wordWrap w:val="0"/>
         <w:spacing w:before="0" w:beforeAutospacing="0" w:after="0" w:afterAutospacing="0" w:line="378" w:lineRule="atLeast"/>
         <w:rPr>
-          <w:rFonts w:ascii="monosapce" w:hAnsi="monosapce"/>
+          <w:rFonts w:ascii="monosapce" w:hAnsi="monosapce" w:hint="eastAsia"/>
           <w:color w:val="575757"/>
           <w:sz w:val="21"/>
           <w:szCs w:val="21"/>
@@ -22602,7 +22831,7 @@
         <w:wordWrap w:val="0"/>
         <w:spacing w:before="0" w:beforeAutospacing="0" w:after="0" w:afterAutospacing="0" w:line="378" w:lineRule="atLeast"/>
         <w:rPr>
-          <w:rFonts w:ascii="monosapce" w:hAnsi="monosapce"/>
+          <w:rFonts w:ascii="monosapce" w:hAnsi="monosapce" w:hint="eastAsia"/>
           <w:color w:val="575757"/>
           <w:sz w:val="21"/>
           <w:szCs w:val="21"/>
@@ -22698,7 +22927,7 @@
         <w:spacing w:line="378" w:lineRule="exact"/>
         <w:jc w:val="left"/>
         <w:rPr>
-          <w:rFonts w:ascii="monosapce" w:hAnsi="monosapce"/>
+          <w:rFonts w:ascii="monosapce" w:hAnsi="monosapce" w:hint="eastAsia"/>
           <w:color w:val="575757"/>
           <w:sz w:val="21"/>
           <w:szCs w:val="21"/>
@@ -22735,8 +22964,9 @@
           <w:szCs w:val="21"/>
           <w:shd w:val="clear" w:color="auto" w:fill="FFFFFF"/>
         </w:rPr>
-        <w:t>ptr_num1 </w:t>
-      </w:r>
+        <w:t>ptr_num1 -</w:t>
+      </w:r>
+      <w:proofErr w:type="gramStart"/>
       <w:r>
         <w:rPr>
           <w:rFonts w:ascii="monosapce" w:hAnsi="monosapce"/>
@@ -22745,19 +22975,19 @@
           <w:szCs w:val="21"/>
           <w:shd w:val="clear" w:color="auto" w:fill="FFFFFF"/>
         </w:rPr>
-        <w:t>-</w:t>
-      </w:r>
-      <w:proofErr w:type="gramStart"/>
-      <w:r>
-        <w:rPr>
-          <w:rFonts w:ascii="monosapce" w:hAnsi="monosapce"/>
+        <w:t xml:space="preserve">&gt; </w:t>
+      </w:r>
+      <w:r>
+        <w:rPr>
+          <w:rFonts w:ascii="Nanum Gothic Coding" w:hAnsi="Nanum Gothic Coding"/>
           <w:color w:val="575757"/>
           <w:sz w:val="21"/>
           <w:szCs w:val="21"/>
           <w:shd w:val="clear" w:color="auto" w:fill="FFFFFF"/>
         </w:rPr>
-        <w:t xml:space="preserve">&gt; </w:t>
-      </w:r>
+        <w:t> 0</w:t>
+      </w:r>
+      <w:proofErr w:type="gramEnd"/>
       <w:r>
         <w:rPr>
           <w:rFonts w:ascii="Nanum Gothic Coding" w:hAnsi="Nanum Gothic Coding"/>
@@ -22766,33 +22996,33 @@
           <w:szCs w:val="21"/>
           <w:shd w:val="clear" w:color="auto" w:fill="FFFFFF"/>
         </w:rPr>
-        <w:t> 0</w:t>
-      </w:r>
-      <w:proofErr w:type="gramEnd"/>
-      <w:r>
-        <w:rPr>
-          <w:rFonts w:ascii="Nanum Gothic Coding" w:hAnsi="Nanum Gothic Coding"/>
+        <w:t>x7fff789fab54</w:t>
+      </w:r>
+    </w:p>
+    <w:p>
+      <w:pPr>
+        <w:spacing w:line="378" w:lineRule="exact"/>
+        <w:jc w:val="left"/>
+        <w:rPr>
+          <w:rFonts w:ascii="Nanum Gothic Coding" w:hAnsi="Nanum Gothic Coding" w:hint="eastAsia"/>
           <w:color w:val="575757"/>
           <w:sz w:val="21"/>
           <w:szCs w:val="21"/>
           <w:shd w:val="clear" w:color="auto" w:fill="FFFFFF"/>
         </w:rPr>
-        <w:t>x7fff789fab54</w:t>
-      </w:r>
-    </w:p>
-    <w:p>
-      <w:pPr>
-        <w:spacing w:line="378" w:lineRule="exact"/>
-        <w:jc w:val="left"/>
-        <w:rPr>
-          <w:rFonts w:ascii="Nanum Gothic Coding" w:hAnsi="Nanum Gothic Coding" w:hint="eastAsia"/>
+      </w:pPr>
+      <w:proofErr w:type="spellStart"/>
+      <w:r>
+        <w:rPr>
+          <w:rFonts w:ascii="monosapce" w:hAnsi="monosapce"/>
           <w:color w:val="575757"/>
           <w:sz w:val="21"/>
           <w:szCs w:val="21"/>
           <w:shd w:val="clear" w:color="auto" w:fill="FFFFFF"/>
         </w:rPr>
-      </w:pPr>
-      <w:proofErr w:type="spellStart"/>
+        <w:t>cout</w:t>
+      </w:r>
+      <w:proofErr w:type="spellEnd"/>
       <w:r>
         <w:rPr>
           <w:rFonts w:ascii="monosapce" w:hAnsi="monosapce"/>
@@ -22801,9 +23031,8 @@
           <w:szCs w:val="21"/>
           <w:shd w:val="clear" w:color="auto" w:fill="FFFFFF"/>
         </w:rPr>
-        <w:t>cout</w:t>
-      </w:r>
-      <w:proofErr w:type="spellEnd"/>
+        <w:t xml:space="preserve"> &gt;&gt; </w:t>
+      </w:r>
       <w:r>
         <w:rPr>
           <w:rFonts w:ascii="monosapce" w:hAnsi="monosapce"/>
@@ -22812,37 +23041,7 @@
           <w:szCs w:val="21"/>
           <w:shd w:val="clear" w:color="auto" w:fill="FFFFFF"/>
         </w:rPr>
-        <w:t xml:space="preserve"> &gt;&gt; </w:t>
-      </w:r>
-      <w:r>
-        <w:rPr>
-          <w:rFonts w:ascii="monosapce" w:hAnsi="monosapce"/>
-          <w:color w:val="575757"/>
-          <w:sz w:val="21"/>
-          <w:szCs w:val="21"/>
-          <w:shd w:val="clear" w:color="auto" w:fill="FFFFFF"/>
-        </w:rPr>
-        <w:t>*</w:t>
-      </w:r>
-      <w:r>
-        <w:rPr>
-          <w:rFonts w:ascii="monosapce" w:hAnsi="monosapce"/>
-          <w:color w:val="575757"/>
-          <w:sz w:val="21"/>
-          <w:szCs w:val="21"/>
-          <w:shd w:val="clear" w:color="auto" w:fill="FFFFFF"/>
-        </w:rPr>
-        <w:t>ptr_num1 </w:t>
-      </w:r>
-      <w:r>
-        <w:rPr>
-          <w:rFonts w:ascii="monosapce" w:hAnsi="monosapce"/>
-          <w:color w:val="575757"/>
-          <w:sz w:val="21"/>
-          <w:szCs w:val="21"/>
-          <w:shd w:val="clear" w:color="auto" w:fill="FFFFFF"/>
-        </w:rPr>
-        <w:t xml:space="preserve">-&gt; </w:t>
+        <w:t xml:space="preserve">*ptr_num1 -&gt; </w:t>
       </w:r>
       <w:r>
         <w:rPr>
@@ -22926,7 +23125,7 @@
         <w:spacing w:line="378" w:lineRule="exact"/>
         <w:jc w:val="left"/>
         <w:rPr>
-          <w:rFonts w:ascii="Nanum Gothic Coding" w:hAnsi="Nanum Gothic Coding"/>
+          <w:rFonts w:ascii="Nanum Gothic Coding" w:hAnsi="Nanum Gothic Coding" w:hint="eastAsia"/>
           <w:color w:val="575757"/>
           <w:szCs w:val="20"/>
           <w:shd w:val="clear" w:color="auto" w:fill="FFFFFF"/>
@@ -23056,6 +23255,7 @@
           <w:rFonts w:ascii="맑은 고딕" w:eastAsia="맑은 고딕" w:hAnsi="맑은 고딕" w:cs="맑은 고딕" w:hint="eastAsia"/>
           <w:szCs w:val="20"/>
         </w:rPr>
+        <w:lastRenderedPageBreak/>
         <w:t>포인터에 정수를 더하거나 빼기 가능</w:t>
       </w:r>
       <w:r>
@@ -23444,7 +23644,6 @@
           <w:rFonts w:ascii="맑은 고딕" w:eastAsia="맑은 고딕" w:hAnsi="맑은 고딕" w:cs="맑은 고딕"/>
           <w:szCs w:val="20"/>
         </w:rPr>
-        <w:lastRenderedPageBreak/>
         <w:t>Ex&gt;</w:t>
       </w:r>
     </w:p>
@@ -23956,8 +24155,9 @@
         <w:rPr>
           <w:noProof/>
         </w:rPr>
+        <w:lastRenderedPageBreak/>
         <w:drawing>
-          <wp:anchor distT="0" distB="0" distL="114300" distR="114300" simplePos="0" relativeHeight="251669504" behindDoc="0" locked="0" layoutInCell="1" allowOverlap="1" wp14:anchorId="6190D5F7" wp14:editId="25C1E24E">
+          <wp:anchor distT="0" distB="0" distL="114300" distR="114300" simplePos="0" relativeHeight="251662336" behindDoc="0" locked="0" layoutInCell="1" allowOverlap="1" wp14:anchorId="6190D5F7" wp14:editId="25C1E24E">
             <wp:simplePos x="0" y="0"/>
             <wp:positionH relativeFrom="column">
               <wp:posOffset>-106680</wp:posOffset>
@@ -24123,75 +24323,455 @@
         <w:spacing w:line="378" w:lineRule="exact"/>
         <w:jc w:val="left"/>
         <w:rPr>
+          <w:rFonts w:ascii="맑은 고딕" w:eastAsia="맑은 고딕" w:hAnsi="맑은 고딕" w:cs="맑은 고딕"/>
+          <w:szCs w:val="20"/>
+        </w:rPr>
+      </w:pPr>
+      <w:proofErr w:type="spellStart"/>
+      <w:r>
+        <w:rPr>
+          <w:rFonts w:ascii="맑은 고딕" w:eastAsia="맑은 고딕" w:hAnsi="맑은 고딕" w:cs="맑은 고딕"/>
+          <w:szCs w:val="20"/>
+        </w:rPr>
+        <w:t>arr</w:t>
+      </w:r>
+      <w:proofErr w:type="spellEnd"/>
+      <w:r>
+        <w:rPr>
+          <w:rFonts w:ascii="맑은 고딕" w:eastAsia="맑은 고딕" w:hAnsi="맑은 고딕" w:cs="맑은 고딕"/>
+          <w:szCs w:val="20"/>
+        </w:rPr>
+        <w:t>이 배열의 이름이거나 포인터이고 n이 정수일 때,</w:t>
+      </w:r>
+    </w:p>
+    <w:p>
+      <w:pPr>
+        <w:spacing w:line="378" w:lineRule="exact"/>
+        <w:jc w:val="left"/>
+        <w:rPr>
+          <w:rFonts w:ascii="맑은 고딕" w:eastAsia="맑은 고딕" w:hAnsi="맑은 고딕" w:cs="맑은 고딕"/>
+          <w:szCs w:val="20"/>
+        </w:rPr>
+      </w:pPr>
+      <w:proofErr w:type="spellStart"/>
+      <w:r>
+        <w:rPr>
+          <w:rFonts w:ascii="맑은 고딕" w:eastAsia="맑은 고딕" w:hAnsi="맑은 고딕" w:cs="맑은 고딕"/>
+          <w:szCs w:val="20"/>
+          <w:highlight w:val="yellow"/>
+        </w:rPr>
+        <w:t>arr</w:t>
+      </w:r>
+      <w:proofErr w:type="spellEnd"/>
+      <w:r>
+        <w:rPr>
+          <w:rFonts w:ascii="맑은 고딕" w:eastAsia="맑은 고딕" w:hAnsi="맑은 고딕" w:cs="맑은 고딕"/>
+          <w:szCs w:val="20"/>
+          <w:highlight w:val="yellow"/>
+        </w:rPr>
+        <w:t>[n] == *(</w:t>
+      </w:r>
+      <w:proofErr w:type="spellStart"/>
+      <w:r>
+        <w:rPr>
+          <w:rFonts w:ascii="맑은 고딕" w:eastAsia="맑은 고딕" w:hAnsi="맑은 고딕" w:cs="맑은 고딕"/>
+          <w:szCs w:val="20"/>
+          <w:highlight w:val="yellow"/>
+        </w:rPr>
+        <w:t>arr</w:t>
+      </w:r>
+      <w:proofErr w:type="spellEnd"/>
+      <w:r>
+        <w:rPr>
+          <w:rFonts w:ascii="맑은 고딕" w:eastAsia="맑은 고딕" w:hAnsi="맑은 고딕" w:cs="맑은 고딕"/>
+          <w:szCs w:val="20"/>
+          <w:highlight w:val="yellow"/>
+        </w:rPr>
+        <w:t xml:space="preserve"> + n)</w:t>
+      </w:r>
+      <w:r>
+        <w:rPr>
+          <w:rFonts w:ascii="맑은 고딕" w:eastAsia="맑은 고딕" w:hAnsi="맑은 고딕" w:cs="맑은 고딕"/>
+          <w:szCs w:val="20"/>
+        </w:rPr>
+        <w:t xml:space="preserve"> </w:t>
+      </w:r>
+      <w:r>
+        <w:rPr>
           <w:rFonts w:ascii="맑은 고딕" w:eastAsia="맑은 고딕" w:hAnsi="맑은 고딕" w:cs="맑은 고딕" w:hint="eastAsia"/>
           <w:szCs w:val="20"/>
         </w:rPr>
+        <w:t>이라는 공식이 성립함</w:t>
+      </w:r>
+      <w:r>
+        <w:rPr>
+          <w:rFonts w:ascii="맑은 고딕" w:eastAsia="맑은 고딕" w:hAnsi="맑은 고딕" w:cs="맑은 고딕"/>
+          <w:szCs w:val="20"/>
+        </w:rPr>
+        <w:t>! (</w:t>
+      </w:r>
+      <w:r>
+        <w:rPr>
+          <w:rFonts w:ascii="맑은 고딕" w:eastAsia="맑은 고딕" w:hAnsi="맑은 고딕" w:cs="맑은 고딕" w:hint="eastAsia"/>
+          <w:szCs w:val="20"/>
+        </w:rPr>
+        <w:t>다차원 배열에서도 언제나 성립)</w:t>
+      </w:r>
+    </w:p>
+    <w:p>
+      <w:pPr>
+        <w:spacing w:line="378" w:lineRule="exact"/>
+        <w:jc w:val="left"/>
+        <w:rPr>
+          <w:rFonts w:ascii="맑은 고딕" w:eastAsia="맑은 고딕" w:hAnsi="맑은 고딕" w:cs="맑은 고딕"/>
+          <w:szCs w:val="20"/>
+        </w:rPr>
+      </w:pPr>
+      <w:r>
+        <w:rPr>
+          <w:rFonts w:ascii="맑은 고딕" w:eastAsia="맑은 고딕" w:hAnsi="맑은 고딕" w:cs="맑은 고딕" w:hint="eastAsia"/>
+          <w:szCs w:val="20"/>
+        </w:rPr>
+        <w:t>#</w:t>
+      </w:r>
+      <w:r>
+        <w:rPr>
+          <w:rFonts w:ascii="맑은 고딕" w:eastAsia="맑은 고딕" w:hAnsi="맑은 고딕" w:cs="맑은 고딕"/>
+          <w:szCs w:val="20"/>
+        </w:rPr>
+        <w:t xml:space="preserve"> </w:t>
+      </w:r>
+      <w:r>
+        <w:rPr>
+          <w:rFonts w:ascii="맑은 고딕" w:eastAsia="맑은 고딕" w:hAnsi="맑은 고딕" w:cs="맑은 고딕" w:hint="eastAsia"/>
+          <w:szCs w:val="20"/>
+        </w:rPr>
+        <w:t>메모리의 동적 할당</w:t>
+      </w:r>
+    </w:p>
+    <w:p>
+      <w:pPr>
+        <w:spacing w:line="378" w:lineRule="exact"/>
+        <w:jc w:val="left"/>
+        <w:rPr>
+          <w:rFonts w:ascii="맑은 고딕" w:eastAsia="맑은 고딕" w:hAnsi="맑은 고딕" w:cs="맑은 고딕"/>
+          <w:szCs w:val="20"/>
+        </w:rPr>
+      </w:pPr>
+      <w:r>
+        <w:rPr>
+          <w:rFonts w:ascii="맑은 고딕" w:eastAsia="맑은 고딕" w:hAnsi="맑은 고딕" w:cs="맑은 고딕" w:hint="eastAsia"/>
+          <w:szCs w:val="20"/>
+        </w:rPr>
+        <w:t>데이터 영역과 스택 영역에 할당되는 메모리 크기 -</w:t>
+      </w:r>
+      <w:r>
+        <w:rPr>
+          <w:rFonts w:ascii="맑은 고딕" w:eastAsia="맑은 고딕" w:hAnsi="맑은 고딕" w:cs="맑은 고딕"/>
+          <w:szCs w:val="20"/>
+        </w:rPr>
+        <w:t xml:space="preserve">&gt; </w:t>
+      </w:r>
+      <w:r>
+        <w:rPr>
+          <w:rFonts w:ascii="맑은 고딕" w:eastAsia="맑은 고딕" w:hAnsi="맑은 고딕" w:cs="맑은 고딕" w:hint="eastAsia"/>
+          <w:szCs w:val="20"/>
+        </w:rPr>
+        <w:t>컴파일 타임에 미리 결정됨.</w:t>
+      </w:r>
+    </w:p>
+    <w:p>
+      <w:pPr>
+        <w:spacing w:line="378" w:lineRule="exact"/>
+        <w:jc w:val="left"/>
+        <w:rPr>
+          <w:rFonts w:ascii="맑은 고딕" w:eastAsia="맑은 고딕" w:hAnsi="맑은 고딕" w:cs="맑은 고딕"/>
+          <w:szCs w:val="20"/>
+        </w:rPr>
       </w:pPr>
       <w:proofErr w:type="spellStart"/>
       <w:r>
         <w:rPr>
-          <w:rFonts w:ascii="맑은 고딕" w:eastAsia="맑은 고딕" w:hAnsi="맑은 고딕" w:cs="맑은 고딕"/>
-          <w:szCs w:val="20"/>
-        </w:rPr>
-        <w:t>arr</w:t>
+          <w:rFonts w:ascii="맑은 고딕" w:eastAsia="맑은 고딕" w:hAnsi="맑은 고딕" w:cs="맑은 고딕" w:hint="eastAsia"/>
+          <w:szCs w:val="20"/>
+        </w:rPr>
+        <w:t>힙</w:t>
       </w:r>
       <w:proofErr w:type="spellEnd"/>
       <w:r>
         <w:rPr>
-          <w:rFonts w:ascii="맑은 고딕" w:eastAsia="맑은 고딕" w:hAnsi="맑은 고딕" w:cs="맑은 고딕"/>
-          <w:szCs w:val="20"/>
-        </w:rPr>
-        <w:t>이 배열의 이름이거나 포인터이고 n이 정수일 때,</w:t>
-      </w:r>
-    </w:p>
-    <w:p>
-      <w:pPr>
-        <w:spacing w:line="378" w:lineRule="exact"/>
-        <w:jc w:val="left"/>
-        <w:rPr>
-          <w:rFonts w:ascii="맑은 고딕" w:eastAsia="맑은 고딕" w:hAnsi="맑은 고딕" w:cs="맑은 고딕"/>
-          <w:szCs w:val="20"/>
-        </w:rPr>
-      </w:pPr>
+          <w:rFonts w:ascii="맑은 고딕" w:eastAsia="맑은 고딕" w:hAnsi="맑은 고딕" w:cs="맑은 고딕" w:hint="eastAsia"/>
+          <w:szCs w:val="20"/>
+        </w:rPr>
+        <w:t xml:space="preserve"> 영역의 크기 </w:t>
+      </w:r>
+      <w:r>
+        <w:rPr>
+          <w:rFonts w:ascii="맑은 고딕" w:eastAsia="맑은 고딕" w:hAnsi="맑은 고딕" w:cs="맑은 고딕"/>
+          <w:szCs w:val="20"/>
+        </w:rPr>
+        <w:t xml:space="preserve">-&gt; </w:t>
+      </w:r>
+      <w:r>
+        <w:rPr>
+          <w:rFonts w:ascii="맑은 고딕" w:eastAsia="맑은 고딕" w:hAnsi="맑은 고딕" w:cs="맑은 고딕" w:hint="eastAsia"/>
+          <w:szCs w:val="20"/>
+        </w:rPr>
+        <w:t>런 타임(프로그램이 실행되는 도중 시간)에</w:t>
+      </w:r>
+      <w:r>
+        <w:rPr>
+          <w:rFonts w:ascii="맑은 고딕" w:eastAsia="맑은 고딕" w:hAnsi="맑은 고딕" w:cs="맑은 고딕"/>
+          <w:szCs w:val="20"/>
+        </w:rPr>
+        <w:t xml:space="preserve"> </w:t>
+      </w:r>
+      <w:r>
+        <w:rPr>
+          <w:rFonts w:ascii="맑은 고딕" w:eastAsia="맑은 고딕" w:hAnsi="맑은 고딕" w:cs="맑은 고딕" w:hint="eastAsia"/>
+          <w:szCs w:val="20"/>
+        </w:rPr>
+        <w:t>사용자가 직접 결정</w:t>
+      </w:r>
+    </w:p>
+    <w:p>
+      <w:pPr>
+        <w:spacing w:line="378" w:lineRule="exact"/>
+        <w:jc w:val="left"/>
+        <w:rPr>
+          <w:rFonts w:ascii="맑은 고딕" w:eastAsia="맑은 고딕" w:hAnsi="맑은 고딕" w:cs="맑은 고딕"/>
+          <w:szCs w:val="20"/>
+        </w:rPr>
+      </w:pPr>
+      <w:r>
+        <w:rPr>
+          <w:rFonts w:ascii="맑은 고딕" w:eastAsia="맑은 고딕" w:hAnsi="맑은 고딕" w:cs="맑은 고딕" w:hint="eastAsia"/>
+          <w:szCs w:val="20"/>
+        </w:rPr>
+        <w:t xml:space="preserve">메모리의 동적 </w:t>
+      </w:r>
+      <w:proofErr w:type="gramStart"/>
+      <w:r>
+        <w:rPr>
+          <w:rFonts w:ascii="맑은 고딕" w:eastAsia="맑은 고딕" w:hAnsi="맑은 고딕" w:cs="맑은 고딕" w:hint="eastAsia"/>
+          <w:szCs w:val="20"/>
+        </w:rPr>
+        <w:t xml:space="preserve">할당 </w:t>
+      </w:r>
+      <w:r>
+        <w:rPr>
+          <w:rFonts w:ascii="맑은 고딕" w:eastAsia="맑은 고딕" w:hAnsi="맑은 고딕" w:cs="맑은 고딕"/>
+          <w:szCs w:val="20"/>
+        </w:rPr>
+        <w:t>:</w:t>
+      </w:r>
+      <w:proofErr w:type="gramEnd"/>
+      <w:r>
+        <w:rPr>
+          <w:rFonts w:ascii="맑은 고딕" w:eastAsia="맑은 고딕" w:hAnsi="맑은 고딕" w:cs="맑은 고딕"/>
+          <w:szCs w:val="20"/>
+        </w:rPr>
+        <w:t xml:space="preserve"> </w:t>
+      </w:r>
+      <w:r>
+        <w:rPr>
+          <w:rFonts w:ascii="맑은 고딕" w:eastAsia="맑은 고딕" w:hAnsi="맑은 고딕" w:cs="맑은 고딕" w:hint="eastAsia"/>
+          <w:szCs w:val="20"/>
+        </w:rPr>
+        <w:t>런타임에 메모리를 할당 받는 것</w:t>
+      </w:r>
+    </w:p>
+    <w:p>
+      <w:pPr>
+        <w:spacing w:line="378" w:lineRule="exact"/>
+        <w:jc w:val="left"/>
+        <w:rPr>
+          <w:rFonts w:ascii="맑은 고딕" w:eastAsia="맑은 고딕" w:hAnsi="맑은 고딕" w:cs="맑은 고딕"/>
+          <w:szCs w:val="20"/>
+        </w:rPr>
+      </w:pPr>
+    </w:p>
+    <w:p>
+      <w:pPr>
+        <w:spacing w:line="378" w:lineRule="exact"/>
+        <w:jc w:val="left"/>
+        <w:rPr>
+          <w:rFonts w:ascii="맑은 고딕" w:eastAsia="맑은 고딕" w:hAnsi="맑은 고딕" w:cs="맑은 고딕"/>
+          <w:szCs w:val="20"/>
+        </w:rPr>
+      </w:pPr>
+      <w:r>
+        <w:rPr>
+          <w:rFonts w:ascii="맑은 고딕" w:eastAsia="맑은 고딕" w:hAnsi="맑은 고딕" w:cs="맑은 고딕" w:hint="eastAsia"/>
+          <w:szCs w:val="20"/>
+        </w:rPr>
+        <w:t xml:space="preserve">포인터 </w:t>
+      </w:r>
+      <w:r>
+        <w:rPr>
+          <w:rFonts w:ascii="맑은 고딕" w:eastAsia="맑은 고딕" w:hAnsi="맑은 고딕" w:cs="맑은 고딕"/>
+          <w:szCs w:val="20"/>
+        </w:rPr>
+        <w:t xml:space="preserve">= </w:t>
+      </w:r>
+      <w:r>
+        <w:rPr>
+          <w:rFonts w:ascii="맑은 고딕" w:eastAsia="맑은 고딕" w:hAnsi="맑은 고딕" w:cs="맑은 고딕" w:hint="eastAsia"/>
+          <w:szCs w:val="20"/>
+        </w:rPr>
+        <w:t xml:space="preserve">런 타임에 이름 없는 메모리를 </w:t>
+      </w:r>
       <w:proofErr w:type="spellStart"/>
       <w:r>
         <w:rPr>
-          <w:rFonts w:ascii="맑은 고딕" w:eastAsia="맑은 고딕" w:hAnsi="맑은 고딕" w:cs="맑은 고딕"/>
-          <w:szCs w:val="20"/>
-          <w:highlight w:val="yellow"/>
-        </w:rPr>
-        <w:t>arr</w:t>
+          <w:rFonts w:ascii="맑은 고딕" w:eastAsia="맑은 고딕" w:hAnsi="맑은 고딕" w:cs="맑은 고딕" w:hint="eastAsia"/>
+          <w:szCs w:val="20"/>
+        </w:rPr>
+        <w:t>할당받아</w:t>
       </w:r>
       <w:proofErr w:type="spellEnd"/>
       <w:r>
         <w:rPr>
-          <w:rFonts w:ascii="맑은 고딕" w:eastAsia="맑은 고딕" w:hAnsi="맑은 고딕" w:cs="맑은 고딕"/>
-          <w:szCs w:val="20"/>
-          <w:highlight w:val="yellow"/>
-        </w:rPr>
-        <w:t>[n] == *(</w:t>
+          <w:rFonts w:ascii="맑은 고딕" w:eastAsia="맑은 고딕" w:hAnsi="맑은 고딕" w:cs="맑은 고딕" w:hint="eastAsia"/>
+          <w:szCs w:val="20"/>
+        </w:rPr>
+        <w:t xml:space="preserve"> 포인터에 할당,</w:t>
+      </w:r>
+      <w:r>
+        <w:rPr>
+          <w:rFonts w:ascii="맑은 고딕" w:eastAsia="맑은 고딕" w:hAnsi="맑은 고딕" w:cs="맑은 고딕"/>
+          <w:szCs w:val="20"/>
+        </w:rPr>
+        <w:t xml:space="preserve"> </w:t>
       </w:r>
       <w:proofErr w:type="spellStart"/>
       <w:r>
         <w:rPr>
-          <w:rFonts w:ascii="맑은 고딕" w:eastAsia="맑은 고딕" w:hAnsi="맑은 고딕" w:cs="맑은 고딕"/>
-          <w:szCs w:val="20"/>
-          <w:highlight w:val="yellow"/>
-        </w:rPr>
-        <w:t>arr</w:t>
+          <w:rFonts w:ascii="맑은 고딕" w:eastAsia="맑은 고딕" w:hAnsi="맑은 고딕" w:cs="맑은 고딕" w:hint="eastAsia"/>
+          <w:szCs w:val="20"/>
+        </w:rPr>
+        <w:t>할당받은</w:t>
       </w:r>
       <w:proofErr w:type="spellEnd"/>
       <w:r>
         <w:rPr>
-          <w:rFonts w:ascii="맑은 고딕" w:eastAsia="맑은 고딕" w:hAnsi="맑은 고딕" w:cs="맑은 고딕"/>
-          <w:szCs w:val="20"/>
-          <w:highlight w:val="yellow"/>
-        </w:rPr>
-        <w:t xml:space="preserve"> + n)</w:t>
-      </w:r>
-      <w:r>
-        <w:rPr>
-          <w:rFonts w:ascii="맑은 고딕" w:eastAsia="맑은 고딕" w:hAnsi="맑은 고딕" w:cs="맑은 고딕"/>
+          <w:rFonts w:ascii="맑은 고딕" w:eastAsia="맑은 고딕" w:hAnsi="맑은 고딕" w:cs="맑은 고딕" w:hint="eastAsia"/>
+          <w:szCs w:val="20"/>
+        </w:rPr>
+        <w:t xml:space="preserve"> 메모리에 접근</w:t>
+      </w:r>
+    </w:p>
+    <w:p>
+      <w:pPr>
+        <w:spacing w:line="378" w:lineRule="exact"/>
+        <w:jc w:val="left"/>
+        <w:rPr>
+          <w:rFonts w:ascii="맑은 고딕" w:eastAsia="맑은 고딕" w:hAnsi="맑은 고딕" w:cs="맑은 고딕"/>
+          <w:szCs w:val="20"/>
+        </w:rPr>
+      </w:pPr>
+    </w:p>
+    <w:p>
+      <w:pPr>
+        <w:spacing w:line="378" w:lineRule="exact"/>
+        <w:jc w:val="left"/>
+        <w:rPr>
+          <w:rFonts w:ascii="맑은 고딕" w:eastAsia="맑은 고딕" w:hAnsi="맑은 고딕" w:cs="맑은 고딕"/>
+          <w:szCs w:val="20"/>
+        </w:rPr>
+      </w:pPr>
+      <w:r>
+        <w:rPr>
+          <w:rFonts w:ascii="맑은 고딕" w:eastAsia="맑은 고딕" w:hAnsi="맑은 고딕" w:cs="맑은 고딕" w:hint="eastAsia"/>
+          <w:szCs w:val="20"/>
+        </w:rPr>
+        <w:t xml:space="preserve">C에선 </w:t>
+      </w:r>
+      <w:r>
+        <w:rPr>
+          <w:rFonts w:ascii="맑은 고딕" w:eastAsia="맑은 고딕" w:hAnsi="맑은 고딕" w:cs="맑은 고딕"/>
+          <w:szCs w:val="20"/>
+        </w:rPr>
+        <w:t xml:space="preserve">malloc() </w:t>
+      </w:r>
+      <w:r>
+        <w:rPr>
+          <w:rFonts w:ascii="맑은 고딕" w:eastAsia="맑은 고딕" w:hAnsi="맑은 고딕" w:cs="맑은 고딕" w:hint="eastAsia"/>
+          <w:szCs w:val="20"/>
+        </w:rPr>
+        <w:t>함수 등의 라이브러리로 가능함.</w:t>
+      </w:r>
+    </w:p>
+    <w:p>
+      <w:pPr>
+        <w:spacing w:line="378" w:lineRule="exact"/>
+        <w:jc w:val="left"/>
+        <w:rPr>
+          <w:rFonts w:ascii="맑은 고딕" w:eastAsia="맑은 고딕" w:hAnsi="맑은 고딕" w:cs="맑은 고딕"/>
+          <w:szCs w:val="20"/>
+        </w:rPr>
+      </w:pPr>
+    </w:p>
+    <w:p>
+      <w:pPr>
+        <w:spacing w:line="378" w:lineRule="exact"/>
+        <w:jc w:val="left"/>
+        <w:rPr>
+          <w:rFonts w:ascii="맑은 고딕" w:eastAsia="맑은 고딕" w:hAnsi="맑은 고딕" w:cs="맑은 고딕"/>
+          <w:szCs w:val="20"/>
+        </w:rPr>
+      </w:pPr>
+      <w:r>
+        <w:rPr>
+          <w:rFonts w:ascii="맑은 고딕" w:eastAsia="맑은 고딕" w:hAnsi="맑은 고딕" w:cs="맑은 고딕" w:hint="eastAsia"/>
+          <w:szCs w:val="20"/>
+        </w:rPr>
+        <w:t xml:space="preserve">하지만 </w:t>
+      </w:r>
+      <w:r>
+        <w:rPr>
+          <w:rFonts w:ascii="맑은 고딕" w:eastAsia="맑은 고딕" w:hAnsi="맑은 고딕" w:cs="맑은 고딕"/>
+          <w:szCs w:val="20"/>
+        </w:rPr>
+        <w:t>C++</w:t>
+      </w:r>
+      <w:r>
+        <w:rPr>
+          <w:rFonts w:ascii="맑은 고딕" w:eastAsia="맑은 고딕" w:hAnsi="맑은 고딕" w:cs="맑은 고딕" w:hint="eastAsia"/>
+          <w:szCs w:val="20"/>
+        </w:rPr>
+        <w:t>에선 메모리의 동적 할당 및 해제를 위한 효과적인 방법이 있다</w:t>
+      </w:r>
+    </w:p>
+    <w:p>
+      <w:pPr>
+        <w:spacing w:line="378" w:lineRule="exact"/>
+        <w:jc w:val="left"/>
+        <w:rPr>
+          <w:rFonts w:ascii="맑은 고딕" w:eastAsia="맑은 고딕" w:hAnsi="맑은 고딕" w:cs="맑은 고딕"/>
+          <w:szCs w:val="20"/>
+        </w:rPr>
+      </w:pPr>
+    </w:p>
+    <w:p>
+      <w:pPr>
+        <w:spacing w:line="378" w:lineRule="exact"/>
+        <w:jc w:val="left"/>
+        <w:rPr>
+          <w:rFonts w:ascii="맑은 고딕" w:eastAsia="맑은 고딕" w:hAnsi="맑은 고딕" w:cs="맑은 고딕"/>
+          <w:szCs w:val="20"/>
+        </w:rPr>
+      </w:pPr>
+      <w:r>
+        <w:rPr>
+          <w:rFonts w:ascii="맑은 고딕" w:eastAsia="맑은 고딕" w:hAnsi="맑은 고딕" w:cs="맑은 고딕" w:hint="eastAsia"/>
+          <w:szCs w:val="20"/>
+        </w:rPr>
+        <w:t>1.</w:t>
+      </w:r>
+      <w:r>
+        <w:rPr>
+          <w:rFonts w:ascii="맑은 고딕" w:eastAsia="맑은 고딕" w:hAnsi="맑은 고딕" w:cs="맑은 고딕" w:hint="eastAsia"/>
           <w:szCs w:val="20"/>
         </w:rPr>
         <w:t xml:space="preserve"> </w:t>
@@ -24201,21 +24781,21 @@
           <w:rFonts w:ascii="맑은 고딕" w:eastAsia="맑은 고딕" w:hAnsi="맑은 고딕" w:cs="맑은 고딕" w:hint="eastAsia"/>
           <w:szCs w:val="20"/>
         </w:rPr>
-        <w:t>이라는 공식이 성립함</w:t>
-      </w:r>
-      <w:r>
-        <w:rPr>
-          <w:rFonts w:ascii="맑은 고딕" w:eastAsia="맑은 고딕" w:hAnsi="맑은 고딕" w:cs="맑은 고딕"/>
-          <w:szCs w:val="20"/>
-        </w:rPr>
-        <w:t>! (</w:t>
+        <w:t>n</w:t>
+      </w:r>
+      <w:r>
+        <w:rPr>
+          <w:rFonts w:ascii="맑은 고딕" w:eastAsia="맑은 고딕" w:hAnsi="맑은 고딕" w:cs="맑은 고딕"/>
+          <w:szCs w:val="20"/>
+        </w:rPr>
+        <w:t xml:space="preserve">ew </w:t>
       </w:r>
       <w:r>
         <w:rPr>
           <w:rFonts w:ascii="맑은 고딕" w:eastAsia="맑은 고딕" w:hAnsi="맑은 고딕" w:cs="맑은 고딕" w:hint="eastAsia"/>
           <w:szCs w:val="20"/>
         </w:rPr>
-        <w:t>다차원 배열에서도 언제나 성립)</w:t>
+        <w:t>연산자</w:t>
       </w:r>
     </w:p>
     <w:p>
@@ -24232,9 +24812,160 @@
           <w:rFonts w:ascii="맑은 고딕" w:eastAsia="맑은 고딕" w:hAnsi="맑은 고딕" w:cs="맑은 고딕" w:hint="eastAsia"/>
           <w:szCs w:val="20"/>
         </w:rPr>
+        <w:t>문법&gt;</w:t>
+      </w:r>
+    </w:p>
+    <w:p>
+      <w:pPr>
+        <w:spacing w:line="378" w:lineRule="exact"/>
+        <w:jc w:val="left"/>
+        <w:rPr>
+          <w:rFonts w:ascii="Nanum Gothic Coding" w:hAnsi="Nanum Gothic Coding" w:hint="eastAsia"/>
+          <w:color w:val="008080"/>
+          <w:sz w:val="21"/>
+          <w:szCs w:val="21"/>
+        </w:rPr>
+      </w:pPr>
+      <w:r>
+        <w:rPr>
+          <w:rFonts w:ascii="Nanum Gothic Coding" w:hAnsi="Nanum Gothic Coding"/>
+          <w:color w:val="575757"/>
+          <w:sz w:val="21"/>
+          <w:szCs w:val="21"/>
+          <w:shd w:val="clear" w:color="auto" w:fill="FFFFFF"/>
+        </w:rPr>
+        <w:t>타입</w:t>
+      </w:r>
+      <w:r>
+        <w:rPr>
+          <w:rFonts w:ascii="Nanum Gothic Coding" w:hAnsi="Nanum Gothic Coding"/>
+          <w:color w:val="000040"/>
+          <w:sz w:val="21"/>
+          <w:szCs w:val="21"/>
+        </w:rPr>
+        <w:t>*</w:t>
+      </w:r>
+      <w:r>
+        <w:rPr>
+          <w:rFonts w:ascii="Nanum Gothic Coding" w:hAnsi="Nanum Gothic Coding"/>
+          <w:color w:val="575757"/>
+          <w:sz w:val="21"/>
+          <w:szCs w:val="21"/>
+          <w:shd w:val="clear" w:color="auto" w:fill="FFFFFF"/>
+        </w:rPr>
+        <w:t> </w:t>
+      </w:r>
+      <w:r>
+        <w:rPr>
+          <w:rFonts w:ascii="Nanum Gothic Coding" w:hAnsi="Nanum Gothic Coding"/>
+          <w:color w:val="575757"/>
+          <w:sz w:val="21"/>
+          <w:szCs w:val="21"/>
+          <w:shd w:val="clear" w:color="auto" w:fill="FFFFFF"/>
+        </w:rPr>
+        <w:t>포인터이름</w:t>
+      </w:r>
+      <w:r>
+        <w:rPr>
+          <w:rFonts w:ascii="Nanum Gothic Coding" w:hAnsi="Nanum Gothic Coding"/>
+          <w:color w:val="575757"/>
+          <w:sz w:val="21"/>
+          <w:szCs w:val="21"/>
+          <w:shd w:val="clear" w:color="auto" w:fill="FFFFFF"/>
+        </w:rPr>
+        <w:t> </w:t>
+      </w:r>
+      <w:r>
+        <w:rPr>
+          <w:rFonts w:ascii="Nanum Gothic Coding" w:hAnsi="Nanum Gothic Coding"/>
+          <w:color w:val="000080"/>
+          <w:sz w:val="21"/>
+          <w:szCs w:val="21"/>
+        </w:rPr>
+        <w:t>=</w:t>
+      </w:r>
+      <w:r>
+        <w:rPr>
+          <w:rFonts w:ascii="Nanum Gothic Coding" w:hAnsi="Nanum Gothic Coding"/>
+          <w:color w:val="575757"/>
+          <w:sz w:val="21"/>
+          <w:szCs w:val="21"/>
+          <w:shd w:val="clear" w:color="auto" w:fill="FFFFFF"/>
+        </w:rPr>
+        <w:t> </w:t>
+      </w:r>
+      <w:r>
+        <w:rPr>
+          <w:rFonts w:ascii="Nanum Gothic Coding" w:hAnsi="Nanum Gothic Coding"/>
+          <w:color w:val="0000DD"/>
+          <w:sz w:val="21"/>
+          <w:szCs w:val="21"/>
+        </w:rPr>
+        <w:t>new</w:t>
+      </w:r>
+      <w:r>
+        <w:rPr>
+          <w:rFonts w:ascii="Nanum Gothic Coding" w:hAnsi="Nanum Gothic Coding"/>
+          <w:color w:val="575757"/>
+          <w:sz w:val="21"/>
+          <w:szCs w:val="21"/>
+          <w:shd w:val="clear" w:color="auto" w:fill="FFFFFF"/>
+        </w:rPr>
+        <w:t> </w:t>
+      </w:r>
+      <w:r>
+        <w:rPr>
+          <w:rFonts w:ascii="Nanum Gothic Coding" w:hAnsi="Nanum Gothic Coding"/>
+          <w:color w:val="575757"/>
+          <w:sz w:val="21"/>
+          <w:szCs w:val="21"/>
+          <w:shd w:val="clear" w:color="auto" w:fill="FFFFFF"/>
+        </w:rPr>
+        <w:t>타입</w:t>
+      </w:r>
+      <w:r>
+        <w:rPr>
+          <w:rFonts w:ascii="Nanum Gothic Coding" w:hAnsi="Nanum Gothic Coding"/>
+          <w:color w:val="008080"/>
+          <w:sz w:val="21"/>
+          <w:szCs w:val="21"/>
+        </w:rPr>
+        <w:t>;</w:t>
+      </w:r>
+    </w:p>
+    <w:p>
+      <w:pPr>
+        <w:spacing w:line="378" w:lineRule="exact"/>
+        <w:jc w:val="left"/>
+        <w:rPr>
+          <w:rFonts w:ascii="맑은 고딕" w:eastAsia="맑은 고딕" w:hAnsi="맑은 고딕" w:cs="맑은 고딕"/>
+          <w:szCs w:val="20"/>
+        </w:rPr>
+      </w:pPr>
+      <w:r>
+        <w:rPr>
+          <w:rFonts w:ascii="맑은 고딕" w:eastAsia="맑은 고딕" w:hAnsi="맑은 고딕" w:cs="맑은 고딕" w:hint="eastAsia"/>
+          <w:szCs w:val="20"/>
+        </w:rPr>
         <w:lastRenderedPageBreak/>
-        <w:t>#</w:t>
-      </w:r>
+        <w:t xml:space="preserve">첫 번째 </w:t>
+      </w:r>
+      <w:proofErr w:type="gramStart"/>
+      <w:r>
+        <w:rPr>
+          <w:rFonts w:ascii="맑은 고딕" w:eastAsia="맑은 고딕" w:hAnsi="맑은 고딕" w:cs="맑은 고딕" w:hint="eastAsia"/>
+          <w:szCs w:val="20"/>
+        </w:rPr>
+        <w:t xml:space="preserve">타입 </w:t>
+      </w:r>
+      <w:r>
+        <w:rPr>
+          <w:rFonts w:ascii="맑은 고딕" w:eastAsia="맑은 고딕" w:hAnsi="맑은 고딕" w:cs="맑은 고딕"/>
+          <w:szCs w:val="20"/>
+        </w:rPr>
+        <w:t>:</w:t>
+      </w:r>
+      <w:proofErr w:type="gramEnd"/>
       <w:r>
         <w:rPr>
           <w:rFonts w:ascii="맑은 고딕" w:eastAsia="맑은 고딕" w:hAnsi="맑은 고딕" w:cs="맑은 고딕"/>
@@ -24247,7 +24978,7 @@
           <w:rFonts w:ascii="맑은 고딕" w:eastAsia="맑은 고딕" w:hAnsi="맑은 고딕" w:cs="맑은 고딕" w:hint="eastAsia"/>
           <w:szCs w:val="20"/>
         </w:rPr>
-        <w:t>메모리의 동적 할당</w:t>
+        <w:t>데이터에 맞는 포인터 선언</w:t>
       </w:r>
     </w:p>
     <w:p>
@@ -24264,39 +24995,62 @@
           <w:rFonts w:ascii="맑은 고딕" w:eastAsia="맑은 고딕" w:hAnsi="맑은 고딕" w:cs="맑은 고딕" w:hint="eastAsia"/>
           <w:szCs w:val="20"/>
         </w:rPr>
-        <w:t>데이터 영역과 스택 영역에 할당되는 메모리 크기 -</w:t>
-      </w:r>
-      <w:r>
-        <w:rPr>
-          <w:rFonts w:ascii="맑은 고딕" w:eastAsia="맑은 고딕" w:hAnsi="맑은 고딕" w:cs="맑은 고딕"/>
-          <w:szCs w:val="20"/>
-        </w:rPr>
-        <w:t xml:space="preserve">&gt; </w:t>
-      </w:r>
+        <w:t xml:space="preserve">두 번째 </w:t>
+      </w:r>
+      <w:proofErr w:type="gramStart"/>
       <w:r>
         <w:rPr>
           <w:rFonts w:ascii="맑은 고딕" w:eastAsia="맑은 고딕" w:hAnsi="맑은 고딕" w:cs="맑은 고딕" w:hint="eastAsia"/>
           <w:szCs w:val="20"/>
         </w:rPr>
-        <w:t>컴파일 타임에 미리 결정됨.</w:t>
-      </w:r>
-    </w:p>
-    <w:p>
-      <w:pPr>
-        <w:spacing w:line="378" w:lineRule="exact"/>
-        <w:jc w:val="left"/>
-        <w:rPr>
-          <w:rFonts w:ascii="맑은 고딕" w:eastAsia="맑은 고딕" w:hAnsi="맑은 고딕" w:cs="맑은 고딕"/>
-          <w:szCs w:val="20"/>
-        </w:rPr>
-      </w:pPr>
+        <w:t xml:space="preserve">타입 </w:t>
+      </w:r>
+      <w:r>
+        <w:rPr>
+          <w:rFonts w:ascii="맑은 고딕" w:eastAsia="맑은 고딕" w:hAnsi="맑은 고딕" w:cs="맑은 고딕"/>
+          <w:szCs w:val="20"/>
+        </w:rPr>
+        <w:t>:</w:t>
+      </w:r>
+      <w:proofErr w:type="gramEnd"/>
+      <w:r>
+        <w:rPr>
+          <w:rFonts w:ascii="맑은 고딕" w:eastAsia="맑은 고딕" w:hAnsi="맑은 고딕" w:cs="맑은 고딕"/>
+          <w:szCs w:val="20"/>
+        </w:rPr>
+        <w:t xml:space="preserve"> </w:t>
+      </w:r>
+      <w:r>
+        <w:rPr>
+          <w:rFonts w:ascii="맑은 고딕" w:eastAsia="맑은 고딕" w:hAnsi="맑은 고딕" w:cs="맑은 고딕" w:hint="eastAsia"/>
+          <w:szCs w:val="20"/>
+        </w:rPr>
+        <w:t>메모리의 종류 지정</w:t>
+      </w:r>
+    </w:p>
+    <w:p>
+      <w:pPr>
+        <w:spacing w:line="378" w:lineRule="exact"/>
+        <w:jc w:val="left"/>
+        <w:rPr>
+          <w:rFonts w:ascii="맑은 고딕" w:eastAsia="맑은 고딕" w:hAnsi="맑은 고딕" w:cs="맑은 고딕"/>
+          <w:szCs w:val="20"/>
+        </w:rPr>
+      </w:pPr>
+      <w:r>
+        <w:rPr>
+          <w:rFonts w:ascii="맑은 고딕" w:eastAsia="맑은 고딕" w:hAnsi="맑은 고딕" w:cs="맑은 고딕" w:hint="eastAsia"/>
+          <w:szCs w:val="20"/>
+        </w:rPr>
+        <w:t xml:space="preserve">사용할 수 있는 메모리가 부족하여 새 메모리를 만들지 </w:t>
+      </w:r>
       <w:proofErr w:type="spellStart"/>
       <w:r>
         <w:rPr>
           <w:rFonts w:ascii="맑은 고딕" w:eastAsia="맑은 고딕" w:hAnsi="맑은 고딕" w:cs="맑은 고딕" w:hint="eastAsia"/>
           <w:szCs w:val="20"/>
         </w:rPr>
-        <w:t>힙</w:t>
+        <w:t>못헀다면</w:t>
       </w:r>
       <w:proofErr w:type="spellEnd"/>
       <w:r>
@@ -24304,7 +25058,69 @@
           <w:rFonts w:ascii="맑은 고딕" w:eastAsia="맑은 고딕" w:hAnsi="맑은 고딕" w:cs="맑은 고딕" w:hint="eastAsia"/>
           <w:szCs w:val="20"/>
         </w:rPr>
-        <w:t xml:space="preserve"> 영역의 크기 </w:t>
+        <w:t>,</w:t>
+      </w:r>
+      <w:r>
+        <w:rPr>
+          <w:rFonts w:ascii="맑은 고딕" w:eastAsia="맑은 고딕" w:hAnsi="맑은 고딕" w:cs="맑은 고딕"/>
+          <w:szCs w:val="20"/>
+        </w:rPr>
+        <w:t xml:space="preserve"> new </w:t>
+      </w:r>
+      <w:r>
+        <w:rPr>
+          <w:rFonts w:ascii="맑은 고딕" w:eastAsia="맑은 고딕" w:hAnsi="맑은 고딕" w:cs="맑은 고딕" w:hint="eastAsia"/>
+          <w:szCs w:val="20"/>
+        </w:rPr>
+        <w:t>연산자는 n</w:t>
+      </w:r>
+      <w:r>
+        <w:rPr>
+          <w:rFonts w:ascii="맑은 고딕" w:eastAsia="맑은 고딕" w:hAnsi="맑은 고딕" w:cs="맑은 고딕"/>
+          <w:szCs w:val="20"/>
+        </w:rPr>
+        <w:t xml:space="preserve">ull </w:t>
+      </w:r>
+      <w:r>
+        <w:rPr>
+          <w:rFonts w:ascii="맑은 고딕" w:eastAsia="맑은 고딕" w:hAnsi="맑은 고딕" w:cs="맑은 고딕" w:hint="eastAsia"/>
+          <w:szCs w:val="20"/>
+        </w:rPr>
+        <w:t>포인터 반환</w:t>
+      </w:r>
+    </w:p>
+    <w:p>
+      <w:pPr>
+        <w:spacing w:line="378" w:lineRule="exact"/>
+        <w:jc w:val="left"/>
+        <w:rPr>
+          <w:rFonts w:ascii="맑은 고딕" w:eastAsia="맑은 고딕" w:hAnsi="맑은 고딕" w:cs="맑은 고딕"/>
+          <w:szCs w:val="20"/>
+        </w:rPr>
+      </w:pPr>
+    </w:p>
+    <w:p>
+      <w:pPr>
+        <w:spacing w:line="378" w:lineRule="exact"/>
+        <w:jc w:val="left"/>
+        <w:rPr>
+          <w:rFonts w:ascii="맑은 고딕" w:eastAsia="맑은 고딕" w:hAnsi="맑은 고딕" w:cs="맑은 고딕"/>
+          <w:szCs w:val="20"/>
+        </w:rPr>
+      </w:pPr>
+      <w:r>
+        <w:rPr>
+          <w:rFonts w:ascii="맑은 고딕" w:eastAsia="맑은 고딕" w:hAnsi="맑은 고딕" w:cs="맑은 고딕"/>
+          <w:szCs w:val="20"/>
+        </w:rPr>
+        <w:t xml:space="preserve">New </w:t>
+      </w:r>
+      <w:r>
+        <w:rPr>
+          <w:rFonts w:ascii="맑은 고딕" w:eastAsia="맑은 고딕" w:hAnsi="맑은 고딕" w:cs="맑은 고딕" w:hint="eastAsia"/>
+          <w:szCs w:val="20"/>
+        </w:rPr>
+        <w:t xml:space="preserve">연산자 </w:t>
       </w:r>
       <w:r>
         <w:rPr>
@@ -24318,109 +25134,180 @@
           <w:rFonts w:ascii="맑은 고딕" w:eastAsia="맑은 고딕" w:hAnsi="맑은 고딕" w:cs="맑은 고딕" w:hint="eastAsia"/>
           <w:szCs w:val="20"/>
         </w:rPr>
-        <w:t>런 타임(프로그램이 실행되는 도중 시간)에</w:t>
-      </w:r>
-      <w:r>
-        <w:rPr>
-          <w:rFonts w:ascii="맑은 고딕" w:eastAsia="맑은 고딕" w:hAnsi="맑은 고딕" w:cs="맑은 고딕"/>
-          <w:szCs w:val="20"/>
-        </w:rPr>
-        <w:t xml:space="preserve"> </w:t>
+        <w:t>자유 기억 공간(</w:t>
+      </w:r>
+      <w:r>
+        <w:rPr>
+          <w:rFonts w:ascii="맑은 고딕" w:eastAsia="맑은 고딕" w:hAnsi="맑은 고딕" w:cs="맑은 고딕"/>
+          <w:szCs w:val="20"/>
+        </w:rPr>
+        <w:t>free store)</w:t>
       </w:r>
       <w:r>
         <w:rPr>
           <w:rFonts w:ascii="맑은 고딕" w:eastAsia="맑은 고딕" w:hAnsi="맑은 고딕" w:cs="맑은 고딕" w:hint="eastAsia"/>
           <w:szCs w:val="20"/>
         </w:rPr>
-        <w:t>사용자가 직접 결정</w:t>
-      </w:r>
-    </w:p>
-    <w:p>
-      <w:pPr>
-        <w:spacing w:line="378" w:lineRule="exact"/>
-        <w:jc w:val="left"/>
+        <w:t>이라고 불리는 메모리 공간(</w:t>
+      </w:r>
+      <w:r>
+        <w:rPr>
+          <w:rFonts w:ascii="맑은 고딕" w:eastAsia="맑은 고딕" w:hAnsi="맑은 고딕" w:cs="맑은 고딕"/>
+          <w:szCs w:val="20"/>
+        </w:rPr>
+        <w:t>pool)</w:t>
+      </w:r>
+      <w:r>
         <w:rPr>
           <w:rFonts w:ascii="맑은 고딕" w:eastAsia="맑은 고딕" w:hAnsi="맑은 고딕" w:cs="맑은 고딕" w:hint="eastAsia"/>
           <w:szCs w:val="20"/>
         </w:rPr>
-      </w:pPr>
+        <w:t xml:space="preserve">에 객체를 위한 메모리를 </w:t>
+      </w:r>
+      <w:proofErr w:type="spellStart"/>
       <w:r>
         <w:rPr>
           <w:rFonts w:ascii="맑은 고딕" w:eastAsia="맑은 고딕" w:hAnsi="맑은 고딕" w:cs="맑은 고딕" w:hint="eastAsia"/>
           <w:szCs w:val="20"/>
         </w:rPr>
-        <w:t xml:space="preserve">메모리의 동적 </w:t>
-      </w:r>
-      <w:proofErr w:type="gramStart"/>
+        <w:t>할당받는다</w:t>
+      </w:r>
+      <w:proofErr w:type="spellEnd"/>
       <w:r>
         <w:rPr>
           <w:rFonts w:ascii="맑은 고딕" w:eastAsia="맑은 고딕" w:hAnsi="맑은 고딕" w:cs="맑은 고딕" w:hint="eastAsia"/>
           <w:szCs w:val="20"/>
         </w:rPr>
-        <w:t xml:space="preserve">할당 </w:t>
-      </w:r>
-      <w:r>
-        <w:rPr>
-          <w:rFonts w:ascii="맑은 고딕" w:eastAsia="맑은 고딕" w:hAnsi="맑은 고딕" w:cs="맑은 고딕"/>
-          <w:szCs w:val="20"/>
-        </w:rPr>
-        <w:t>:</w:t>
-      </w:r>
-      <w:proofErr w:type="gramEnd"/>
-      <w:r>
-        <w:rPr>
-          <w:rFonts w:ascii="맑은 고딕" w:eastAsia="맑은 고딕" w:hAnsi="맑은 고딕" w:cs="맑은 고딕"/>
-          <w:szCs w:val="20"/>
-        </w:rPr>
-        <w:t xml:space="preserve"> </w:t>
-      </w:r>
+        <w:t>.</w:t>
+      </w:r>
+    </w:p>
+    <w:p>
+      <w:pPr>
+        <w:spacing w:line="378" w:lineRule="exact"/>
+        <w:jc w:val="left"/>
+        <w:rPr>
+          <w:rFonts w:ascii="맑은 고딕" w:eastAsia="맑은 고딕" w:hAnsi="맑은 고딕" w:cs="맑은 고딕"/>
+          <w:szCs w:val="20"/>
+        </w:rPr>
+      </w:pPr>
+    </w:p>
+    <w:p>
+      <w:pPr>
+        <w:spacing w:line="378" w:lineRule="exact"/>
+        <w:jc w:val="left"/>
+        <w:rPr>
+          <w:rFonts w:ascii="맑은 고딕" w:eastAsia="맑은 고딕" w:hAnsi="맑은 고딕" w:cs="맑은 고딕"/>
+          <w:szCs w:val="20"/>
+        </w:rPr>
+      </w:pPr>
       <w:r>
         <w:rPr>
           <w:rFonts w:ascii="맑은 고딕" w:eastAsia="맑은 고딕" w:hAnsi="맑은 고딕" w:cs="맑은 고딕" w:hint="eastAsia"/>
           <w:szCs w:val="20"/>
         </w:rPr>
-        <w:t>런타임에 메모리를 할당 받는 것</w:t>
-      </w:r>
-    </w:p>
-    <w:p>
-      <w:pPr>
-        <w:spacing w:line="378" w:lineRule="exact"/>
-        <w:jc w:val="left"/>
-        <w:rPr>
-          <w:rFonts w:ascii="맑은 고딕" w:eastAsia="맑은 고딕" w:hAnsi="맑은 고딕" w:cs="맑은 고딕"/>
-          <w:szCs w:val="20"/>
-        </w:rPr>
-      </w:pPr>
-    </w:p>
-    <w:p>
-      <w:pPr>
-        <w:spacing w:line="378" w:lineRule="exact"/>
-        <w:jc w:val="left"/>
-        <w:rPr>
-          <w:rFonts w:ascii="맑은 고딕" w:eastAsia="맑은 고딕" w:hAnsi="맑은 고딕" w:cs="맑은 고딕"/>
-          <w:szCs w:val="20"/>
-        </w:rPr>
-      </w:pPr>
+        <w:t>n</w:t>
+      </w:r>
+      <w:r>
+        <w:rPr>
+          <w:rFonts w:ascii="맑은 고딕" w:eastAsia="맑은 고딕" w:hAnsi="맑은 고딕" w:cs="맑은 고딕"/>
+          <w:szCs w:val="20"/>
+        </w:rPr>
+        <w:t>ew</w:t>
+      </w:r>
       <w:r>
         <w:rPr>
           <w:rFonts w:ascii="맑은 고딕" w:eastAsia="맑은 고딕" w:hAnsi="맑은 고딕" w:cs="맑은 고딕" w:hint="eastAsia"/>
           <w:szCs w:val="20"/>
         </w:rPr>
-        <w:t xml:space="preserve">포인터 </w:t>
-      </w:r>
-      <w:r>
-        <w:rPr>
-          <w:rFonts w:ascii="맑은 고딕" w:eastAsia="맑은 고딕" w:hAnsi="맑은 고딕" w:cs="맑은 고딕"/>
-          <w:szCs w:val="20"/>
-        </w:rPr>
-        <w:t xml:space="preserve">= </w:t>
-      </w:r>
+        <w:t xml:space="preserve">연산자를 통해 </w:t>
+      </w:r>
+      <w:proofErr w:type="spellStart"/>
       <w:r>
         <w:rPr>
           <w:rFonts w:ascii="맑은 고딕" w:eastAsia="맑은 고딕" w:hAnsi="맑은 고딕" w:cs="맑은 고딕" w:hint="eastAsia"/>
           <w:szCs w:val="20"/>
         </w:rPr>
-        <w:t xml:space="preserve">런 타임에 이름 없는 메모리를 </w:t>
+        <w:t>할당받은</w:t>
+      </w:r>
+      <w:proofErr w:type="spellEnd"/>
+      <w:r>
+        <w:rPr>
+          <w:rFonts w:ascii="맑은 고딕" w:eastAsia="맑은 고딕" w:hAnsi="맑은 고딕" w:cs="맑은 고딕" w:hint="eastAsia"/>
+          <w:szCs w:val="20"/>
+        </w:rPr>
+        <w:t xml:space="preserve"> 메모리는 따로 이름이 없으므로 해당 포인터로만 접근 가능</w:t>
+      </w:r>
+    </w:p>
+    <w:p>
+      <w:pPr>
+        <w:spacing w:line="378" w:lineRule="exact"/>
+        <w:jc w:val="left"/>
+        <w:rPr>
+          <w:rFonts w:ascii="맑은 고딕" w:eastAsia="맑은 고딕" w:hAnsi="맑은 고딕" w:cs="맑은 고딕"/>
+          <w:szCs w:val="20"/>
+        </w:rPr>
+      </w:pPr>
+    </w:p>
+    <w:p>
+      <w:pPr>
+        <w:spacing w:line="378" w:lineRule="exact"/>
+        <w:jc w:val="left"/>
+        <w:rPr>
+          <w:rFonts w:ascii="맑은 고딕" w:eastAsia="맑은 고딕" w:hAnsi="맑은 고딕" w:cs="맑은 고딕"/>
+          <w:szCs w:val="20"/>
+        </w:rPr>
+      </w:pPr>
+      <w:r>
+        <w:rPr>
+          <w:rFonts w:ascii="맑은 고딕" w:eastAsia="맑은 고딕" w:hAnsi="맑은 고딕" w:cs="맑은 고딕" w:hint="eastAsia"/>
+          <w:szCs w:val="20"/>
+        </w:rPr>
+        <w:t>2</w:t>
+      </w:r>
+      <w:r>
+        <w:rPr>
+          <w:rFonts w:ascii="맑은 고딕" w:eastAsia="맑은 고딕" w:hAnsi="맑은 고딕" w:cs="맑은 고딕"/>
+          <w:szCs w:val="20"/>
+        </w:rPr>
+        <w:t xml:space="preserve">. delete </w:t>
+      </w:r>
+      <w:r>
+        <w:rPr>
+          <w:rFonts w:ascii="맑은 고딕" w:eastAsia="맑은 고딕" w:hAnsi="맑은 고딕" w:cs="맑은 고딕" w:hint="eastAsia"/>
+          <w:szCs w:val="20"/>
+        </w:rPr>
+        <w:t>연산자</w:t>
+      </w:r>
+    </w:p>
+    <w:p>
+      <w:pPr>
+        <w:spacing w:line="378" w:lineRule="exact"/>
+        <w:jc w:val="left"/>
+        <w:rPr>
+          <w:rFonts w:ascii="맑은 고딕" w:eastAsia="맑은 고딕" w:hAnsi="맑은 고딕" w:cs="맑은 고딕"/>
+          <w:szCs w:val="20"/>
+        </w:rPr>
+      </w:pPr>
+      <w:r>
+        <w:rPr>
+          <w:rFonts w:ascii="맑은 고딕" w:eastAsia="맑은 고딕" w:hAnsi="맑은 고딕" w:cs="맑은 고딕" w:hint="eastAsia"/>
+          <w:szCs w:val="20"/>
+        </w:rPr>
+        <w:t xml:space="preserve">C에서는 </w:t>
+      </w:r>
+      <w:r>
+        <w:rPr>
+          <w:rFonts w:ascii="맑은 고딕" w:eastAsia="맑은 고딕" w:hAnsi="맑은 고딕" w:cs="맑은 고딕"/>
+          <w:szCs w:val="20"/>
+        </w:rPr>
+        <w:t xml:space="preserve">free() </w:t>
+      </w:r>
+      <w:r>
+        <w:rPr>
+          <w:rFonts w:ascii="맑은 고딕" w:eastAsia="맑은 고딕" w:hAnsi="맑은 고딕" w:cs="맑은 고딕" w:hint="eastAsia"/>
+          <w:szCs w:val="20"/>
+        </w:rPr>
+        <w:t xml:space="preserve">함수를 이용하여 동적으로 </w:t>
       </w:r>
       <w:proofErr w:type="spellStart"/>
       <w:r>
@@ -24428,7 +25315,7 @@
           <w:rFonts w:ascii="맑은 고딕" w:eastAsia="맑은 고딕" w:hAnsi="맑은 고딕" w:cs="맑은 고딕" w:hint="eastAsia"/>
           <w:szCs w:val="20"/>
         </w:rPr>
-        <w:t>할당받아</w:t>
+        <w:t>할당받은</w:t>
       </w:r>
       <w:proofErr w:type="spellEnd"/>
       <w:r>
@@ -24436,300 +25323,98 @@
           <w:rFonts w:ascii="맑은 고딕" w:eastAsia="맑은 고딕" w:hAnsi="맑은 고딕" w:cs="맑은 고딕" w:hint="eastAsia"/>
           <w:szCs w:val="20"/>
         </w:rPr>
-        <w:t xml:space="preserve"> 포인터에 할당,</w:t>
-      </w:r>
-      <w:r>
-        <w:rPr>
-          <w:rFonts w:ascii="맑은 고딕" w:eastAsia="맑은 고딕" w:hAnsi="맑은 고딕" w:cs="맑은 고딕"/>
-          <w:szCs w:val="20"/>
-        </w:rPr>
-        <w:t xml:space="preserve"> </w:t>
-      </w:r>
-      <w:proofErr w:type="spellStart"/>
+        <w:t xml:space="preserve"> 메모리를 다시 운영체제로 반환</w:t>
+      </w:r>
+    </w:p>
+    <w:p>
+      <w:pPr>
+        <w:spacing w:line="378" w:lineRule="exact"/>
+        <w:jc w:val="left"/>
+        <w:rPr>
+          <w:rFonts w:ascii="맑은 고딕" w:eastAsia="맑은 고딕" w:hAnsi="맑은 고딕" w:cs="맑은 고딕"/>
+          <w:szCs w:val="20"/>
+        </w:rPr>
+      </w:pPr>
       <w:r>
         <w:rPr>
           <w:rFonts w:ascii="맑은 고딕" w:eastAsia="맑은 고딕" w:hAnsi="맑은 고딕" w:cs="맑은 고딕" w:hint="eastAsia"/>
           <w:szCs w:val="20"/>
         </w:rPr>
-        <w:t>할당받은</w:t>
-      </w:r>
-      <w:proofErr w:type="spellEnd"/>
+        <w:t xml:space="preserve">마찬가지로 </w:t>
+      </w:r>
+      <w:r>
+        <w:rPr>
+          <w:rFonts w:ascii="맑은 고딕" w:eastAsia="맑은 고딕" w:hAnsi="맑은 고딕" w:cs="맑은 고딕"/>
+          <w:szCs w:val="20"/>
+        </w:rPr>
+        <w:t>C++</w:t>
+      </w:r>
       <w:r>
         <w:rPr>
           <w:rFonts w:ascii="맑은 고딕" w:eastAsia="맑은 고딕" w:hAnsi="맑은 고딕" w:cs="맑은 고딕" w:hint="eastAsia"/>
           <w:szCs w:val="20"/>
         </w:rPr>
-        <w:t xml:space="preserve"> 메모리에 접근</w:t>
-      </w:r>
-    </w:p>
-    <w:p>
-      <w:pPr>
-        <w:spacing w:line="378" w:lineRule="exact"/>
-        <w:jc w:val="left"/>
-        <w:rPr>
-          <w:rFonts w:ascii="맑은 고딕" w:eastAsia="맑은 고딕" w:hAnsi="맑은 고딕" w:cs="맑은 고딕"/>
-          <w:szCs w:val="20"/>
-        </w:rPr>
-      </w:pPr>
-    </w:p>
-    <w:p>
-      <w:pPr>
-        <w:spacing w:line="378" w:lineRule="exact"/>
-        <w:jc w:val="left"/>
-        <w:rPr>
-          <w:rFonts w:ascii="맑은 고딕" w:eastAsia="맑은 고딕" w:hAnsi="맑은 고딕" w:cs="맑은 고딕"/>
-          <w:szCs w:val="20"/>
-        </w:rPr>
-      </w:pPr>
+        <w:t xml:space="preserve">에서는 </w:t>
+      </w:r>
+      <w:r>
+        <w:rPr>
+          <w:rFonts w:ascii="맑은 고딕" w:eastAsia="맑은 고딕" w:hAnsi="맑은 고딕" w:cs="맑은 고딕"/>
+          <w:szCs w:val="20"/>
+        </w:rPr>
+        <w:t xml:space="preserve">delete </w:t>
+      </w:r>
       <w:r>
         <w:rPr>
           <w:rFonts w:ascii="맑은 고딕" w:eastAsia="맑은 고딕" w:hAnsi="맑은 고딕" w:cs="맑은 고딕" w:hint="eastAsia"/>
           <w:szCs w:val="20"/>
         </w:rPr>
-        <w:t xml:space="preserve">C에선 </w:t>
-      </w:r>
-      <w:r>
-        <w:rPr>
-          <w:rFonts w:ascii="맑은 고딕" w:eastAsia="맑은 고딕" w:hAnsi="맑은 고딕" w:cs="맑은 고딕"/>
-          <w:szCs w:val="20"/>
-        </w:rPr>
-        <w:t xml:space="preserve">malloc() </w:t>
-      </w:r>
+        <w:t>연산자 이용하여 더 이상 사용하지 않는 메모리를 다시 메모리 공간에 돌려줄 수 있다.</w:t>
+      </w:r>
+    </w:p>
+    <w:p>
+      <w:pPr>
+        <w:spacing w:line="378" w:lineRule="exact"/>
+        <w:jc w:val="left"/>
+        <w:rPr>
+          <w:rFonts w:ascii="맑은 고딕" w:eastAsia="맑은 고딕" w:hAnsi="맑은 고딕" w:cs="맑은 고딕"/>
+          <w:szCs w:val="20"/>
+        </w:rPr>
+      </w:pPr>
+    </w:p>
+    <w:p>
+      <w:pPr>
+        <w:spacing w:line="378" w:lineRule="exact"/>
+        <w:jc w:val="left"/>
+        <w:rPr>
+          <w:rFonts w:ascii="맑은 고딕" w:eastAsia="맑은 고딕" w:hAnsi="맑은 고딕" w:cs="맑은 고딕"/>
+          <w:szCs w:val="20"/>
+        </w:rPr>
+      </w:pPr>
       <w:r>
         <w:rPr>
           <w:rFonts w:ascii="맑은 고딕" w:eastAsia="맑은 고딕" w:hAnsi="맑은 고딕" w:cs="맑은 고딕" w:hint="eastAsia"/>
           <w:szCs w:val="20"/>
         </w:rPr>
-        <w:t>함수 등의 라이브러리로 가능함.</w:t>
-      </w:r>
-    </w:p>
-    <w:p>
-      <w:pPr>
-        <w:spacing w:line="378" w:lineRule="exact"/>
-        <w:jc w:val="left"/>
-        <w:rPr>
-          <w:rFonts w:ascii="맑은 고딕" w:eastAsia="맑은 고딕" w:hAnsi="맑은 고딕" w:cs="맑은 고딕"/>
-          <w:szCs w:val="20"/>
-        </w:rPr>
-      </w:pPr>
-    </w:p>
-    <w:p>
-      <w:pPr>
-        <w:spacing w:line="378" w:lineRule="exact"/>
-        <w:jc w:val="left"/>
-        <w:rPr>
-          <w:rFonts w:ascii="맑은 고딕" w:eastAsia="맑은 고딕" w:hAnsi="맑은 고딕" w:cs="맑은 고딕"/>
-          <w:szCs w:val="20"/>
-        </w:rPr>
-      </w:pPr>
+        <w:t>d</w:t>
+      </w:r>
+      <w:r>
+        <w:rPr>
+          <w:rFonts w:ascii="맑은 고딕" w:eastAsia="맑은 고딕" w:hAnsi="맑은 고딕" w:cs="맑은 고딕"/>
+          <w:szCs w:val="20"/>
+        </w:rPr>
+        <w:t xml:space="preserve">elete </w:t>
+      </w:r>
       <w:r>
         <w:rPr>
           <w:rFonts w:ascii="맑은 고딕" w:eastAsia="맑은 고딕" w:hAnsi="맑은 고딕" w:cs="맑은 고딕" w:hint="eastAsia"/>
           <w:szCs w:val="20"/>
         </w:rPr>
-        <w:t xml:space="preserve">하지만 </w:t>
-      </w:r>
-      <w:r>
-        <w:rPr>
-          <w:rFonts w:ascii="맑은 고딕" w:eastAsia="맑은 고딕" w:hAnsi="맑은 고딕" w:cs="맑은 고딕"/>
-          <w:szCs w:val="20"/>
-        </w:rPr>
-        <w:t>C++</w:t>
-      </w:r>
-      <w:r>
-        <w:rPr>
-          <w:rFonts w:ascii="맑은 고딕" w:eastAsia="맑은 고딕" w:hAnsi="맑은 고딕" w:cs="맑은 고딕" w:hint="eastAsia"/>
-          <w:szCs w:val="20"/>
-        </w:rPr>
-        <w:t>에선 메모리의 동적 할당 및 해제를 위한 효과적인 방법이 있다</w:t>
-      </w:r>
-    </w:p>
-    <w:p>
-      <w:pPr>
-        <w:spacing w:line="378" w:lineRule="exact"/>
-        <w:jc w:val="left"/>
-        <w:rPr>
-          <w:rFonts w:ascii="맑은 고딕" w:eastAsia="맑은 고딕" w:hAnsi="맑은 고딕" w:cs="맑은 고딕"/>
-          <w:szCs w:val="20"/>
-        </w:rPr>
-      </w:pPr>
-    </w:p>
-    <w:p>
-      <w:pPr>
-        <w:spacing w:line="378" w:lineRule="exact"/>
-        <w:jc w:val="left"/>
-        <w:rPr>
-          <w:rFonts w:ascii="맑은 고딕" w:eastAsia="맑은 고딕" w:hAnsi="맑은 고딕" w:cs="맑은 고딕"/>
-          <w:szCs w:val="20"/>
-        </w:rPr>
-      </w:pPr>
-      <w:r>
-        <w:rPr>
-          <w:rFonts w:ascii="맑은 고딕" w:eastAsia="맑은 고딕" w:hAnsi="맑은 고딕" w:cs="맑은 고딕" w:hint="eastAsia"/>
-          <w:szCs w:val="20"/>
-        </w:rPr>
-        <w:t>1.</w:t>
-      </w:r>
-      <w:r>
-        <w:rPr>
-          <w:rFonts w:ascii="맑은 고딕" w:eastAsia="맑은 고딕" w:hAnsi="맑은 고딕" w:cs="맑은 고딕" w:hint="eastAsia"/>
-          <w:szCs w:val="20"/>
-        </w:rPr>
-        <w:t xml:space="preserve"> </w:t>
-      </w:r>
-      <w:r>
-        <w:rPr>
-          <w:rFonts w:ascii="맑은 고딕" w:eastAsia="맑은 고딕" w:hAnsi="맑은 고딕" w:cs="맑은 고딕" w:hint="eastAsia"/>
-          <w:szCs w:val="20"/>
-        </w:rPr>
-        <w:t>n</w:t>
-      </w:r>
-      <w:r>
-        <w:rPr>
-          <w:rFonts w:ascii="맑은 고딕" w:eastAsia="맑은 고딕" w:hAnsi="맑은 고딕" w:cs="맑은 고딕"/>
-          <w:szCs w:val="20"/>
-        </w:rPr>
-        <w:t xml:space="preserve">ew </w:t>
-      </w:r>
-      <w:r>
-        <w:rPr>
-          <w:rFonts w:ascii="맑은 고딕" w:eastAsia="맑은 고딕" w:hAnsi="맑은 고딕" w:cs="맑은 고딕" w:hint="eastAsia"/>
-          <w:szCs w:val="20"/>
-        </w:rPr>
-        <w:t>연산자</w:t>
-      </w:r>
-    </w:p>
-    <w:p>
-      <w:pPr>
-        <w:spacing w:line="378" w:lineRule="exact"/>
-        <w:jc w:val="left"/>
-        <w:rPr>
-          <w:rFonts w:ascii="맑은 고딕" w:eastAsia="맑은 고딕" w:hAnsi="맑은 고딕" w:cs="맑은 고딕" w:hint="eastAsia"/>
-          <w:szCs w:val="20"/>
-        </w:rPr>
-      </w:pPr>
-      <w:r>
-        <w:rPr>
-          <w:rFonts w:ascii="맑은 고딕" w:eastAsia="맑은 고딕" w:hAnsi="맑은 고딕" w:cs="맑은 고딕" w:hint="eastAsia"/>
-          <w:szCs w:val="20"/>
-        </w:rPr>
-        <w:t>문법&gt;</w:t>
-      </w:r>
-    </w:p>
-    <w:p>
-      <w:pPr>
-        <w:spacing w:line="378" w:lineRule="exact"/>
-        <w:jc w:val="left"/>
-        <w:rPr>
-          <w:rFonts w:ascii="Nanum Gothic Coding" w:hAnsi="Nanum Gothic Coding"/>
-          <w:color w:val="008080"/>
-          <w:sz w:val="21"/>
-          <w:szCs w:val="21"/>
-        </w:rPr>
-      </w:pPr>
-      <w:r>
-        <w:rPr>
-          <w:rFonts w:ascii="Nanum Gothic Coding" w:hAnsi="Nanum Gothic Coding"/>
-          <w:color w:val="575757"/>
-          <w:sz w:val="21"/>
-          <w:szCs w:val="21"/>
-          <w:shd w:val="clear" w:color="auto" w:fill="FFFFFF"/>
-        </w:rPr>
-        <w:t>타입</w:t>
-      </w:r>
-      <w:r>
-        <w:rPr>
-          <w:rFonts w:ascii="Nanum Gothic Coding" w:hAnsi="Nanum Gothic Coding"/>
-          <w:color w:val="000040"/>
-          <w:sz w:val="21"/>
-          <w:szCs w:val="21"/>
-        </w:rPr>
-        <w:t>*</w:t>
-      </w:r>
-      <w:r>
-        <w:rPr>
-          <w:rFonts w:ascii="Nanum Gothic Coding" w:hAnsi="Nanum Gothic Coding"/>
-          <w:color w:val="575757"/>
-          <w:sz w:val="21"/>
-          <w:szCs w:val="21"/>
-          <w:shd w:val="clear" w:color="auto" w:fill="FFFFFF"/>
-        </w:rPr>
-        <w:t> </w:t>
-      </w:r>
-      <w:r>
-        <w:rPr>
-          <w:rFonts w:ascii="Nanum Gothic Coding" w:hAnsi="Nanum Gothic Coding"/>
-          <w:color w:val="575757"/>
-          <w:sz w:val="21"/>
-          <w:szCs w:val="21"/>
-          <w:shd w:val="clear" w:color="auto" w:fill="FFFFFF"/>
-        </w:rPr>
         <w:t>포인터이름</w:t>
       </w:r>
       <w:r>
         <w:rPr>
-          <w:rFonts w:ascii="Nanum Gothic Coding" w:hAnsi="Nanum Gothic Coding"/>
-          <w:color w:val="575757"/>
-          <w:sz w:val="21"/>
-          <w:szCs w:val="21"/>
-          <w:shd w:val="clear" w:color="auto" w:fill="FFFFFF"/>
-        </w:rPr>
-        <w:t> </w:t>
-      </w:r>
-      <w:r>
-        <w:rPr>
-          <w:rFonts w:ascii="Nanum Gothic Coding" w:hAnsi="Nanum Gothic Coding"/>
-          <w:color w:val="000080"/>
-          <w:sz w:val="21"/>
-          <w:szCs w:val="21"/>
-        </w:rPr>
-        <w:t>=</w:t>
-      </w:r>
-      <w:r>
-        <w:rPr>
-          <w:rFonts w:ascii="Nanum Gothic Coding" w:hAnsi="Nanum Gothic Coding"/>
-          <w:color w:val="575757"/>
-          <w:sz w:val="21"/>
-          <w:szCs w:val="21"/>
-          <w:shd w:val="clear" w:color="auto" w:fill="FFFFFF"/>
-        </w:rPr>
-        <w:t> </w:t>
-      </w:r>
-      <w:r>
-        <w:rPr>
-          <w:rFonts w:ascii="Nanum Gothic Coding" w:hAnsi="Nanum Gothic Coding"/>
-          <w:color w:val="0000DD"/>
-          <w:sz w:val="21"/>
-          <w:szCs w:val="21"/>
-        </w:rPr>
-        <w:t>new</w:t>
-      </w:r>
-      <w:r>
-        <w:rPr>
-          <w:rFonts w:ascii="Nanum Gothic Coding" w:hAnsi="Nanum Gothic Coding"/>
-          <w:color w:val="575757"/>
-          <w:sz w:val="21"/>
-          <w:szCs w:val="21"/>
-          <w:shd w:val="clear" w:color="auto" w:fill="FFFFFF"/>
-        </w:rPr>
-        <w:t> </w:t>
-      </w:r>
-      <w:r>
-        <w:rPr>
-          <w:rFonts w:ascii="Nanum Gothic Coding" w:hAnsi="Nanum Gothic Coding"/>
-          <w:color w:val="575757"/>
-          <w:sz w:val="21"/>
-          <w:szCs w:val="21"/>
-          <w:shd w:val="clear" w:color="auto" w:fill="FFFFFF"/>
-        </w:rPr>
-        <w:t>타입</w:t>
-      </w:r>
-      <w:r>
-        <w:rPr>
-          <w:rFonts w:ascii="Nanum Gothic Coding" w:hAnsi="Nanum Gothic Coding"/>
-          <w:color w:val="008080"/>
-          <w:sz w:val="21"/>
-          <w:szCs w:val="21"/>
+          <w:rFonts w:ascii="맑은 고딕" w:eastAsia="맑은 고딕" w:hAnsi="맑은 고딕" w:cs="맑은 고딕"/>
+          <w:szCs w:val="20"/>
         </w:rPr>
         <w:t>;</w:t>
       </w:r>
@@ -24740,499 +25425,6 @@
         <w:jc w:val="left"/>
         <w:rPr>
           <w:rFonts w:ascii="맑은 고딕" w:eastAsia="맑은 고딕" w:hAnsi="맑은 고딕" w:cs="맑은 고딕"/>
-          <w:szCs w:val="20"/>
-        </w:rPr>
-      </w:pPr>
-      <w:r>
-        <w:rPr>
-          <w:rFonts w:ascii="맑은 고딕" w:eastAsia="맑은 고딕" w:hAnsi="맑은 고딕" w:cs="맑은 고딕" w:hint="eastAsia"/>
-          <w:szCs w:val="20"/>
-        </w:rPr>
-        <w:t xml:space="preserve">첫 번째 </w:t>
-      </w:r>
-      <w:proofErr w:type="gramStart"/>
-      <w:r>
-        <w:rPr>
-          <w:rFonts w:ascii="맑은 고딕" w:eastAsia="맑은 고딕" w:hAnsi="맑은 고딕" w:cs="맑은 고딕" w:hint="eastAsia"/>
-          <w:szCs w:val="20"/>
-        </w:rPr>
-        <w:t xml:space="preserve">타입 </w:t>
-      </w:r>
-      <w:r>
-        <w:rPr>
-          <w:rFonts w:ascii="맑은 고딕" w:eastAsia="맑은 고딕" w:hAnsi="맑은 고딕" w:cs="맑은 고딕"/>
-          <w:szCs w:val="20"/>
-        </w:rPr>
-        <w:t>:</w:t>
-      </w:r>
-      <w:proofErr w:type="gramEnd"/>
-      <w:r>
-        <w:rPr>
-          <w:rFonts w:ascii="맑은 고딕" w:eastAsia="맑은 고딕" w:hAnsi="맑은 고딕" w:cs="맑은 고딕"/>
-          <w:szCs w:val="20"/>
-        </w:rPr>
-        <w:t xml:space="preserve"> </w:t>
-      </w:r>
-      <w:r>
-        <w:rPr>
-          <w:rFonts w:ascii="맑은 고딕" w:eastAsia="맑은 고딕" w:hAnsi="맑은 고딕" w:cs="맑은 고딕" w:hint="eastAsia"/>
-          <w:szCs w:val="20"/>
-        </w:rPr>
-        <w:t>데이터에 맞는 포인터 선언</w:t>
-      </w:r>
-    </w:p>
-    <w:p>
-      <w:pPr>
-        <w:spacing w:line="378" w:lineRule="exact"/>
-        <w:jc w:val="left"/>
-        <w:rPr>
-          <w:rFonts w:ascii="맑은 고딕" w:eastAsia="맑은 고딕" w:hAnsi="맑은 고딕" w:cs="맑은 고딕"/>
-          <w:szCs w:val="20"/>
-        </w:rPr>
-      </w:pPr>
-      <w:r>
-        <w:rPr>
-          <w:rFonts w:ascii="맑은 고딕" w:eastAsia="맑은 고딕" w:hAnsi="맑은 고딕" w:cs="맑은 고딕" w:hint="eastAsia"/>
-          <w:szCs w:val="20"/>
-        </w:rPr>
-        <w:t xml:space="preserve">두 번째 </w:t>
-      </w:r>
-      <w:proofErr w:type="gramStart"/>
-      <w:r>
-        <w:rPr>
-          <w:rFonts w:ascii="맑은 고딕" w:eastAsia="맑은 고딕" w:hAnsi="맑은 고딕" w:cs="맑은 고딕" w:hint="eastAsia"/>
-          <w:szCs w:val="20"/>
-        </w:rPr>
-        <w:t xml:space="preserve">타입 </w:t>
-      </w:r>
-      <w:r>
-        <w:rPr>
-          <w:rFonts w:ascii="맑은 고딕" w:eastAsia="맑은 고딕" w:hAnsi="맑은 고딕" w:cs="맑은 고딕"/>
-          <w:szCs w:val="20"/>
-        </w:rPr>
-        <w:t>:</w:t>
-      </w:r>
-      <w:proofErr w:type="gramEnd"/>
-      <w:r>
-        <w:rPr>
-          <w:rFonts w:ascii="맑은 고딕" w:eastAsia="맑은 고딕" w:hAnsi="맑은 고딕" w:cs="맑은 고딕"/>
-          <w:szCs w:val="20"/>
-        </w:rPr>
-        <w:t xml:space="preserve"> </w:t>
-      </w:r>
-      <w:r>
-        <w:rPr>
-          <w:rFonts w:ascii="맑은 고딕" w:eastAsia="맑은 고딕" w:hAnsi="맑은 고딕" w:cs="맑은 고딕" w:hint="eastAsia"/>
-          <w:szCs w:val="20"/>
-        </w:rPr>
-        <w:t>메모리의 종류 지정</w:t>
-      </w:r>
-    </w:p>
-    <w:p>
-      <w:pPr>
-        <w:spacing w:line="378" w:lineRule="exact"/>
-        <w:jc w:val="left"/>
-        <w:rPr>
-          <w:rFonts w:ascii="맑은 고딕" w:eastAsia="맑은 고딕" w:hAnsi="맑은 고딕" w:cs="맑은 고딕"/>
-          <w:szCs w:val="20"/>
-        </w:rPr>
-      </w:pPr>
-      <w:r>
-        <w:rPr>
-          <w:rFonts w:ascii="맑은 고딕" w:eastAsia="맑은 고딕" w:hAnsi="맑은 고딕" w:cs="맑은 고딕" w:hint="eastAsia"/>
-          <w:szCs w:val="20"/>
-        </w:rPr>
-        <w:t xml:space="preserve">사용할 수 있는 메모리가 부족하여 새 메모리를 만들지 </w:t>
-      </w:r>
-      <w:proofErr w:type="spellStart"/>
-      <w:r>
-        <w:rPr>
-          <w:rFonts w:ascii="맑은 고딕" w:eastAsia="맑은 고딕" w:hAnsi="맑은 고딕" w:cs="맑은 고딕" w:hint="eastAsia"/>
-          <w:szCs w:val="20"/>
-        </w:rPr>
-        <w:t>못헀다면</w:t>
-      </w:r>
-      <w:proofErr w:type="spellEnd"/>
-      <w:r>
-        <w:rPr>
-          <w:rFonts w:ascii="맑은 고딕" w:eastAsia="맑은 고딕" w:hAnsi="맑은 고딕" w:cs="맑은 고딕" w:hint="eastAsia"/>
-          <w:szCs w:val="20"/>
-        </w:rPr>
-        <w:t>,</w:t>
-      </w:r>
-      <w:r>
-        <w:rPr>
-          <w:rFonts w:ascii="맑은 고딕" w:eastAsia="맑은 고딕" w:hAnsi="맑은 고딕" w:cs="맑은 고딕"/>
-          <w:szCs w:val="20"/>
-        </w:rPr>
-        <w:t xml:space="preserve"> new </w:t>
-      </w:r>
-      <w:r>
-        <w:rPr>
-          <w:rFonts w:ascii="맑은 고딕" w:eastAsia="맑은 고딕" w:hAnsi="맑은 고딕" w:cs="맑은 고딕" w:hint="eastAsia"/>
-          <w:szCs w:val="20"/>
-        </w:rPr>
-        <w:t>연산자는 n</w:t>
-      </w:r>
-      <w:r>
-        <w:rPr>
-          <w:rFonts w:ascii="맑은 고딕" w:eastAsia="맑은 고딕" w:hAnsi="맑은 고딕" w:cs="맑은 고딕"/>
-          <w:szCs w:val="20"/>
-        </w:rPr>
-        <w:t xml:space="preserve">ull </w:t>
-      </w:r>
-      <w:r>
-        <w:rPr>
-          <w:rFonts w:ascii="맑은 고딕" w:eastAsia="맑은 고딕" w:hAnsi="맑은 고딕" w:cs="맑은 고딕" w:hint="eastAsia"/>
-          <w:szCs w:val="20"/>
-        </w:rPr>
-        <w:t>포인터 반환</w:t>
-      </w:r>
-    </w:p>
-    <w:p>
-      <w:pPr>
-        <w:spacing w:line="378" w:lineRule="exact"/>
-        <w:jc w:val="left"/>
-        <w:rPr>
-          <w:rFonts w:ascii="맑은 고딕" w:eastAsia="맑은 고딕" w:hAnsi="맑은 고딕" w:cs="맑은 고딕"/>
-          <w:szCs w:val="20"/>
-        </w:rPr>
-      </w:pPr>
-    </w:p>
-    <w:p>
-      <w:pPr>
-        <w:spacing w:line="378" w:lineRule="exact"/>
-        <w:jc w:val="left"/>
-        <w:rPr>
-          <w:rFonts w:ascii="맑은 고딕" w:eastAsia="맑은 고딕" w:hAnsi="맑은 고딕" w:cs="맑은 고딕"/>
-          <w:szCs w:val="20"/>
-        </w:rPr>
-      </w:pPr>
-      <w:r>
-        <w:rPr>
-          <w:rFonts w:ascii="맑은 고딕" w:eastAsia="맑은 고딕" w:hAnsi="맑은 고딕" w:cs="맑은 고딕"/>
-          <w:szCs w:val="20"/>
-        </w:rPr>
-        <w:t xml:space="preserve">New </w:t>
-      </w:r>
-      <w:r>
-        <w:rPr>
-          <w:rFonts w:ascii="맑은 고딕" w:eastAsia="맑은 고딕" w:hAnsi="맑은 고딕" w:cs="맑은 고딕" w:hint="eastAsia"/>
-          <w:szCs w:val="20"/>
-        </w:rPr>
-        <w:t xml:space="preserve">연산자 </w:t>
-      </w:r>
-      <w:r>
-        <w:rPr>
-          <w:rFonts w:ascii="맑은 고딕" w:eastAsia="맑은 고딕" w:hAnsi="맑은 고딕" w:cs="맑은 고딕"/>
-          <w:szCs w:val="20"/>
-        </w:rPr>
-        <w:t xml:space="preserve">-&gt; </w:t>
-      </w:r>
-      <w:r>
-        <w:rPr>
-          <w:rFonts w:ascii="맑은 고딕" w:eastAsia="맑은 고딕" w:hAnsi="맑은 고딕" w:cs="맑은 고딕" w:hint="eastAsia"/>
-          <w:szCs w:val="20"/>
-        </w:rPr>
-        <w:t>자유 기억 공간(</w:t>
-      </w:r>
-      <w:r>
-        <w:rPr>
-          <w:rFonts w:ascii="맑은 고딕" w:eastAsia="맑은 고딕" w:hAnsi="맑은 고딕" w:cs="맑은 고딕"/>
-          <w:szCs w:val="20"/>
-        </w:rPr>
-        <w:t>free store)</w:t>
-      </w:r>
-      <w:r>
-        <w:rPr>
-          <w:rFonts w:ascii="맑은 고딕" w:eastAsia="맑은 고딕" w:hAnsi="맑은 고딕" w:cs="맑은 고딕" w:hint="eastAsia"/>
-          <w:szCs w:val="20"/>
-        </w:rPr>
-        <w:t>이라고 불리는 메모리 공간(</w:t>
-      </w:r>
-      <w:r>
-        <w:rPr>
-          <w:rFonts w:ascii="맑은 고딕" w:eastAsia="맑은 고딕" w:hAnsi="맑은 고딕" w:cs="맑은 고딕"/>
-          <w:szCs w:val="20"/>
-        </w:rPr>
-        <w:t>pool)</w:t>
-      </w:r>
-      <w:r>
-        <w:rPr>
-          <w:rFonts w:ascii="맑은 고딕" w:eastAsia="맑은 고딕" w:hAnsi="맑은 고딕" w:cs="맑은 고딕" w:hint="eastAsia"/>
-          <w:szCs w:val="20"/>
-        </w:rPr>
-        <w:t xml:space="preserve">에 객체를 위한 메모리를 </w:t>
-      </w:r>
-      <w:proofErr w:type="spellStart"/>
-      <w:r>
-        <w:rPr>
-          <w:rFonts w:ascii="맑은 고딕" w:eastAsia="맑은 고딕" w:hAnsi="맑은 고딕" w:cs="맑은 고딕" w:hint="eastAsia"/>
-          <w:szCs w:val="20"/>
-        </w:rPr>
-        <w:t>할당받는다</w:t>
-      </w:r>
-      <w:proofErr w:type="spellEnd"/>
-      <w:r>
-        <w:rPr>
-          <w:rFonts w:ascii="맑은 고딕" w:eastAsia="맑은 고딕" w:hAnsi="맑은 고딕" w:cs="맑은 고딕" w:hint="eastAsia"/>
-          <w:szCs w:val="20"/>
-        </w:rPr>
-        <w:t>.</w:t>
-      </w:r>
-    </w:p>
-    <w:p>
-      <w:pPr>
-        <w:spacing w:line="378" w:lineRule="exact"/>
-        <w:jc w:val="left"/>
-        <w:rPr>
-          <w:rFonts w:ascii="맑은 고딕" w:eastAsia="맑은 고딕" w:hAnsi="맑은 고딕" w:cs="맑은 고딕"/>
-          <w:szCs w:val="20"/>
-        </w:rPr>
-      </w:pPr>
-    </w:p>
-    <w:p>
-      <w:pPr>
-        <w:spacing w:line="378" w:lineRule="exact"/>
-        <w:jc w:val="left"/>
-        <w:rPr>
-          <w:rFonts w:ascii="맑은 고딕" w:eastAsia="맑은 고딕" w:hAnsi="맑은 고딕" w:cs="맑은 고딕"/>
-          <w:szCs w:val="20"/>
-        </w:rPr>
-      </w:pPr>
-      <w:r>
-        <w:rPr>
-          <w:rFonts w:ascii="맑은 고딕" w:eastAsia="맑은 고딕" w:hAnsi="맑은 고딕" w:cs="맑은 고딕" w:hint="eastAsia"/>
-          <w:szCs w:val="20"/>
-        </w:rPr>
-        <w:t>n</w:t>
-      </w:r>
-      <w:r>
-        <w:rPr>
-          <w:rFonts w:ascii="맑은 고딕" w:eastAsia="맑은 고딕" w:hAnsi="맑은 고딕" w:cs="맑은 고딕"/>
-          <w:szCs w:val="20"/>
-        </w:rPr>
-        <w:t>ew</w:t>
-      </w:r>
-      <w:r>
-        <w:rPr>
-          <w:rFonts w:ascii="맑은 고딕" w:eastAsia="맑은 고딕" w:hAnsi="맑은 고딕" w:cs="맑은 고딕" w:hint="eastAsia"/>
-          <w:szCs w:val="20"/>
-        </w:rPr>
-        <w:t xml:space="preserve">연산자를 통해 </w:t>
-      </w:r>
-      <w:proofErr w:type="spellStart"/>
-      <w:r>
-        <w:rPr>
-          <w:rFonts w:ascii="맑은 고딕" w:eastAsia="맑은 고딕" w:hAnsi="맑은 고딕" w:cs="맑은 고딕" w:hint="eastAsia"/>
-          <w:szCs w:val="20"/>
-        </w:rPr>
-        <w:t>할당받은</w:t>
-      </w:r>
-      <w:proofErr w:type="spellEnd"/>
-      <w:r>
-        <w:rPr>
-          <w:rFonts w:ascii="맑은 고딕" w:eastAsia="맑은 고딕" w:hAnsi="맑은 고딕" w:cs="맑은 고딕" w:hint="eastAsia"/>
-          <w:szCs w:val="20"/>
-        </w:rPr>
-        <w:t xml:space="preserve"> 메모리는 따로 이름이 없으므로 해당 포인터로만 접근 가능</w:t>
-      </w:r>
-    </w:p>
-    <w:p>
-      <w:pPr>
-        <w:spacing w:line="378" w:lineRule="exact"/>
-        <w:jc w:val="left"/>
-        <w:rPr>
-          <w:rFonts w:ascii="맑은 고딕" w:eastAsia="맑은 고딕" w:hAnsi="맑은 고딕" w:cs="맑은 고딕"/>
-          <w:szCs w:val="20"/>
-        </w:rPr>
-      </w:pPr>
-    </w:p>
-    <w:p>
-      <w:pPr>
-        <w:spacing w:line="378" w:lineRule="exact"/>
-        <w:jc w:val="left"/>
-        <w:rPr>
-          <w:rFonts w:ascii="맑은 고딕" w:eastAsia="맑은 고딕" w:hAnsi="맑은 고딕" w:cs="맑은 고딕"/>
-          <w:szCs w:val="20"/>
-        </w:rPr>
-      </w:pPr>
-      <w:r>
-        <w:rPr>
-          <w:rFonts w:ascii="맑은 고딕" w:eastAsia="맑은 고딕" w:hAnsi="맑은 고딕" w:cs="맑은 고딕" w:hint="eastAsia"/>
-          <w:szCs w:val="20"/>
-        </w:rPr>
-        <w:t>2</w:t>
-      </w:r>
-      <w:r>
-        <w:rPr>
-          <w:rFonts w:ascii="맑은 고딕" w:eastAsia="맑은 고딕" w:hAnsi="맑은 고딕" w:cs="맑은 고딕"/>
-          <w:szCs w:val="20"/>
-        </w:rPr>
-        <w:t xml:space="preserve">. delete </w:t>
-      </w:r>
-      <w:r>
-        <w:rPr>
-          <w:rFonts w:ascii="맑은 고딕" w:eastAsia="맑은 고딕" w:hAnsi="맑은 고딕" w:cs="맑은 고딕" w:hint="eastAsia"/>
-          <w:szCs w:val="20"/>
-        </w:rPr>
-        <w:t>연산자</w:t>
-      </w:r>
-    </w:p>
-    <w:p>
-      <w:pPr>
-        <w:spacing w:line="378" w:lineRule="exact"/>
-        <w:jc w:val="left"/>
-        <w:rPr>
-          <w:rFonts w:ascii="맑은 고딕" w:eastAsia="맑은 고딕" w:hAnsi="맑은 고딕" w:cs="맑은 고딕"/>
-          <w:szCs w:val="20"/>
-        </w:rPr>
-      </w:pPr>
-      <w:r>
-        <w:rPr>
-          <w:rFonts w:ascii="맑은 고딕" w:eastAsia="맑은 고딕" w:hAnsi="맑은 고딕" w:cs="맑은 고딕" w:hint="eastAsia"/>
-          <w:szCs w:val="20"/>
-        </w:rPr>
-        <w:t xml:space="preserve">C에서는 </w:t>
-      </w:r>
-      <w:r>
-        <w:rPr>
-          <w:rFonts w:ascii="맑은 고딕" w:eastAsia="맑은 고딕" w:hAnsi="맑은 고딕" w:cs="맑은 고딕"/>
-          <w:szCs w:val="20"/>
-        </w:rPr>
-        <w:t xml:space="preserve">free() </w:t>
-      </w:r>
-      <w:r>
-        <w:rPr>
-          <w:rFonts w:ascii="맑은 고딕" w:eastAsia="맑은 고딕" w:hAnsi="맑은 고딕" w:cs="맑은 고딕" w:hint="eastAsia"/>
-          <w:szCs w:val="20"/>
-        </w:rPr>
-        <w:t xml:space="preserve">함수를 이용하여 동적으로 </w:t>
-      </w:r>
-      <w:proofErr w:type="spellStart"/>
-      <w:r>
-        <w:rPr>
-          <w:rFonts w:ascii="맑은 고딕" w:eastAsia="맑은 고딕" w:hAnsi="맑은 고딕" w:cs="맑은 고딕" w:hint="eastAsia"/>
-          <w:szCs w:val="20"/>
-        </w:rPr>
-        <w:t>할당받은</w:t>
-      </w:r>
-      <w:proofErr w:type="spellEnd"/>
-      <w:r>
-        <w:rPr>
-          <w:rFonts w:ascii="맑은 고딕" w:eastAsia="맑은 고딕" w:hAnsi="맑은 고딕" w:cs="맑은 고딕" w:hint="eastAsia"/>
-          <w:szCs w:val="20"/>
-        </w:rPr>
-        <w:t xml:space="preserve"> 메모리를 다시 운영체제로 반환</w:t>
-      </w:r>
-    </w:p>
-    <w:p>
-      <w:pPr>
-        <w:spacing w:line="378" w:lineRule="exact"/>
-        <w:jc w:val="left"/>
-        <w:rPr>
-          <w:rFonts w:ascii="맑은 고딕" w:eastAsia="맑은 고딕" w:hAnsi="맑은 고딕" w:cs="맑은 고딕"/>
-          <w:szCs w:val="20"/>
-        </w:rPr>
-      </w:pPr>
-      <w:r>
-        <w:rPr>
-          <w:rFonts w:ascii="맑은 고딕" w:eastAsia="맑은 고딕" w:hAnsi="맑은 고딕" w:cs="맑은 고딕" w:hint="eastAsia"/>
-          <w:szCs w:val="20"/>
-        </w:rPr>
-        <w:t xml:space="preserve">마찬가지로 </w:t>
-      </w:r>
-      <w:r>
-        <w:rPr>
-          <w:rFonts w:ascii="맑은 고딕" w:eastAsia="맑은 고딕" w:hAnsi="맑은 고딕" w:cs="맑은 고딕"/>
-          <w:szCs w:val="20"/>
-        </w:rPr>
-        <w:t>C++</w:t>
-      </w:r>
-      <w:r>
-        <w:rPr>
-          <w:rFonts w:ascii="맑은 고딕" w:eastAsia="맑은 고딕" w:hAnsi="맑은 고딕" w:cs="맑은 고딕" w:hint="eastAsia"/>
-          <w:szCs w:val="20"/>
-        </w:rPr>
-        <w:t xml:space="preserve">에서는 </w:t>
-      </w:r>
-      <w:r>
-        <w:rPr>
-          <w:rFonts w:ascii="맑은 고딕" w:eastAsia="맑은 고딕" w:hAnsi="맑은 고딕" w:cs="맑은 고딕"/>
-          <w:szCs w:val="20"/>
-        </w:rPr>
-        <w:t xml:space="preserve">delete </w:t>
-      </w:r>
-      <w:r>
-        <w:rPr>
-          <w:rFonts w:ascii="맑은 고딕" w:eastAsia="맑은 고딕" w:hAnsi="맑은 고딕" w:cs="맑은 고딕" w:hint="eastAsia"/>
-          <w:szCs w:val="20"/>
-        </w:rPr>
-        <w:t>연산자 이용하여 더 이상 사용하지 않는 메모리를 다시 메모리 공</w:t>
-      </w:r>
-      <w:r>
-        <w:rPr>
-          <w:rFonts w:ascii="맑은 고딕" w:eastAsia="맑은 고딕" w:hAnsi="맑은 고딕" w:cs="맑은 고딕" w:hint="eastAsia"/>
-          <w:szCs w:val="20"/>
-        </w:rPr>
-        <w:lastRenderedPageBreak/>
-        <w:t>간에 돌려줄 수 있다.</w:t>
-      </w:r>
-    </w:p>
-    <w:p>
-      <w:pPr>
-        <w:spacing w:line="378" w:lineRule="exact"/>
-        <w:jc w:val="left"/>
-        <w:rPr>
-          <w:rFonts w:ascii="맑은 고딕" w:eastAsia="맑은 고딕" w:hAnsi="맑은 고딕" w:cs="맑은 고딕"/>
-          <w:szCs w:val="20"/>
-        </w:rPr>
-      </w:pPr>
-    </w:p>
-    <w:p>
-      <w:pPr>
-        <w:spacing w:line="378" w:lineRule="exact"/>
-        <w:jc w:val="left"/>
-        <w:rPr>
-          <w:rFonts w:ascii="맑은 고딕" w:eastAsia="맑은 고딕" w:hAnsi="맑은 고딕" w:cs="맑은 고딕"/>
-          <w:szCs w:val="20"/>
-        </w:rPr>
-      </w:pPr>
-      <w:r>
-        <w:rPr>
-          <w:rFonts w:ascii="맑은 고딕" w:eastAsia="맑은 고딕" w:hAnsi="맑은 고딕" w:cs="맑은 고딕" w:hint="eastAsia"/>
-          <w:szCs w:val="20"/>
-        </w:rPr>
-        <w:t>d</w:t>
-      </w:r>
-      <w:r>
-        <w:rPr>
-          <w:rFonts w:ascii="맑은 고딕" w:eastAsia="맑은 고딕" w:hAnsi="맑은 고딕" w:cs="맑은 고딕"/>
-          <w:szCs w:val="20"/>
-        </w:rPr>
-        <w:t xml:space="preserve">elete </w:t>
-      </w:r>
-      <w:r>
-        <w:rPr>
-          <w:rFonts w:ascii="맑은 고딕" w:eastAsia="맑은 고딕" w:hAnsi="맑은 고딕" w:cs="맑은 고딕" w:hint="eastAsia"/>
-          <w:szCs w:val="20"/>
-        </w:rPr>
-        <w:t>포인터이름</w:t>
-      </w:r>
-      <w:r>
-        <w:rPr>
-          <w:rFonts w:ascii="맑은 고딕" w:eastAsia="맑은 고딕" w:hAnsi="맑은 고딕" w:cs="맑은 고딕"/>
-          <w:szCs w:val="20"/>
-        </w:rPr>
-        <w:t>;</w:t>
-      </w:r>
-    </w:p>
-    <w:p>
-      <w:pPr>
-        <w:spacing w:line="378" w:lineRule="exact"/>
-        <w:jc w:val="left"/>
-        <w:rPr>
-          <w:rFonts w:ascii="맑은 고딕" w:eastAsia="맑은 고딕" w:hAnsi="맑은 고딕" w:cs="맑은 고딕" w:hint="eastAsia"/>
           <w:szCs w:val="20"/>
         </w:rPr>
       </w:pPr>

</xml_diff>